<commit_message>
NUEVAS ESTACIONES Y ARREGLOS TWITTER
-Añanidas estaciones de NAVARRA
-Arreglos en los métodos para la inserción de tweets
</commit_message>
<xml_diff>
--- a/DATOS/documentos/Aire_/provincias-estaciones.docx
+++ b/DATOS/documentos/Aire_/provincias-estaciones.docx
@@ -413,253 +413,260 @@
         </w:rPr>
         <w:t>Girona</w:t>
       </w:r>
+    </w:p>
+    <w:p>
+      <w:pPr>
+        <w:pStyle w:val="Textosinformato"/>
+        <w:rPr>
+          <w:rFonts w:ascii="Courier New" w:hAnsi="Courier New" w:cs="Courier New"/>
+        </w:rPr>
+      </w:pPr>
+      <w:r>
+        <w:rPr>
+          <w:rFonts w:ascii="Courier New" w:hAnsi="Courier New" w:cs="Courier New"/>
+        </w:rPr>
+        <w:t>Granada</w:t>
+      </w:r>
+    </w:p>
+    <w:p>
+      <w:pPr>
+        <w:pStyle w:val="Textosinformato"/>
+        <w:rPr>
+          <w:rFonts w:ascii="Courier New" w:hAnsi="Courier New" w:cs="Courier New"/>
+        </w:rPr>
+      </w:pPr>
+      <w:r>
+        <w:rPr>
+          <w:rFonts w:ascii="Courier New" w:hAnsi="Courier New" w:cs="Courier New"/>
+          <w:highlight w:val="yellow"/>
+        </w:rPr>
+        <w:t>Guadalajara</w:t>
+      </w:r>
+      <w:r>
+        <w:rPr>
+          <w:rFonts w:ascii="Courier New" w:hAnsi="Courier New" w:cs="Courier New"/>
+        </w:rPr>
+        <w:t xml:space="preserve"> 2</w:t>
+      </w:r>
+    </w:p>
+    <w:p>
+      <w:pPr>
+        <w:pStyle w:val="Textosinformato"/>
+        <w:rPr>
+          <w:rFonts w:ascii="Courier New" w:hAnsi="Courier New" w:cs="Courier New"/>
+        </w:rPr>
+      </w:pPr>
+      <w:r>
+        <w:rPr>
+          <w:rFonts w:ascii="Courier New" w:hAnsi="Courier New" w:cs="Courier New"/>
+        </w:rPr>
+        <w:t>Huelva</w:t>
+      </w:r>
+    </w:p>
+    <w:p>
+      <w:pPr>
+        <w:pStyle w:val="Textosinformato"/>
+        <w:rPr>
+          <w:rFonts w:ascii="Courier New" w:hAnsi="Courier New" w:cs="Courier New"/>
+        </w:rPr>
+      </w:pPr>
+      <w:r>
+        <w:rPr>
+          <w:rFonts w:ascii="Courier New" w:hAnsi="Courier New" w:cs="Courier New"/>
+          <w:highlight w:val="yellow"/>
+        </w:rPr>
+        <w:t>Huesca</w:t>
+      </w:r>
+      <w:r>
+        <w:rPr>
+          <w:rFonts w:ascii="Courier New" w:hAnsi="Courier New" w:cs="Courier New"/>
+        </w:rPr>
+        <w:t xml:space="preserve"> 3</w:t>
+      </w:r>
+    </w:p>
+    <w:p>
+      <w:pPr>
+        <w:pStyle w:val="Textosinformato"/>
+        <w:rPr>
+          <w:rFonts w:ascii="Courier New" w:hAnsi="Courier New" w:cs="Courier New"/>
+        </w:rPr>
+      </w:pPr>
+      <w:r>
+        <w:rPr>
+          <w:rFonts w:ascii="Courier New" w:hAnsi="Courier New" w:cs="Courier New"/>
+        </w:rPr>
+        <w:t>Jaén</w:t>
+      </w:r>
+    </w:p>
+    <w:p>
+      <w:pPr>
+        <w:pStyle w:val="Textosinformato"/>
+        <w:rPr>
+          <w:rFonts w:ascii="Courier New" w:hAnsi="Courier New" w:cs="Courier New"/>
+        </w:rPr>
+      </w:pPr>
+      <w:r>
+        <w:rPr>
+          <w:rFonts w:ascii="Courier New" w:hAnsi="Courier New" w:cs="Courier New"/>
+          <w:highlight w:val="yellow"/>
+        </w:rPr>
+        <w:t>León</w:t>
+      </w:r>
+      <w:r>
+        <w:rPr>
+          <w:rFonts w:ascii="Courier New" w:hAnsi="Courier New" w:cs="Courier New"/>
+        </w:rPr>
+        <w:t xml:space="preserve"> 4</w:t>
+      </w:r>
+    </w:p>
+    <w:p>
+      <w:pPr>
+        <w:pStyle w:val="Textosinformato"/>
+        <w:rPr>
+          <w:rFonts w:ascii="Courier New" w:hAnsi="Courier New" w:cs="Courier New"/>
+        </w:rPr>
+      </w:pPr>
+      <w:r>
+        <w:rPr>
+          <w:rFonts w:ascii="Courier New" w:hAnsi="Courier New" w:cs="Courier New"/>
+        </w:rPr>
+        <w:t>Lleida</w:t>
+      </w:r>
+    </w:p>
+    <w:p>
+      <w:pPr>
+        <w:pStyle w:val="Textosinformato"/>
+        <w:rPr>
+          <w:rFonts w:ascii="Courier New" w:hAnsi="Courier New" w:cs="Courier New"/>
+        </w:rPr>
+      </w:pPr>
+      <w:r>
+        <w:rPr>
+          <w:rFonts w:ascii="Courier New" w:hAnsi="Courier New" w:cs="Courier New"/>
+          <w:highlight w:val="yellow"/>
+        </w:rPr>
+        <w:t>Lugo</w:t>
+      </w:r>
+      <w:r>
+        <w:rPr>
+          <w:rFonts w:ascii="Courier New" w:hAnsi="Courier New" w:cs="Courier New"/>
+        </w:rPr>
+        <w:t xml:space="preserve"> 1</w:t>
+      </w:r>
+    </w:p>
+    <w:p>
+      <w:pPr>
+        <w:pStyle w:val="Textosinformato"/>
+        <w:rPr>
+          <w:rFonts w:ascii="Courier New" w:hAnsi="Courier New" w:cs="Courier New"/>
+        </w:rPr>
+      </w:pPr>
+      <w:r>
+        <w:rPr>
+          <w:rFonts w:ascii="Courier New" w:hAnsi="Courier New" w:cs="Courier New"/>
+          <w:highlight w:val="yellow"/>
+        </w:rPr>
+        <w:t>Madrid</w:t>
+      </w:r>
+      <w:r>
+        <w:rPr>
+          <w:rFonts w:ascii="Courier New" w:hAnsi="Courier New" w:cs="Courier New"/>
+        </w:rPr>
+        <w:t xml:space="preserve"> 26</w:t>
+      </w:r>
+    </w:p>
+    <w:p>
+      <w:pPr>
+        <w:pStyle w:val="Textosinformato"/>
+        <w:rPr>
+          <w:rFonts w:ascii="Courier New" w:hAnsi="Courier New" w:cs="Courier New"/>
+        </w:rPr>
+      </w:pPr>
+      <w:r>
+        <w:rPr>
+          <w:rFonts w:ascii="Courier New" w:hAnsi="Courier New" w:cs="Courier New"/>
+        </w:rPr>
+        <w:t>Málaga</w:t>
+      </w:r>
+    </w:p>
+    <w:p>
+      <w:pPr>
+        <w:pStyle w:val="Textosinformato"/>
+        <w:rPr>
+          <w:rFonts w:ascii="Courier New" w:hAnsi="Courier New" w:cs="Courier New"/>
+        </w:rPr>
+      </w:pPr>
+      <w:r>
+        <w:rPr>
+          <w:rFonts w:ascii="Courier New" w:hAnsi="Courier New" w:cs="Courier New"/>
+        </w:rPr>
+        <w:t>Murcia</w:t>
+      </w:r>
+    </w:p>
+    <w:p>
+      <w:pPr>
+        <w:pStyle w:val="Textosinformato"/>
+        <w:rPr>
+          <w:rFonts w:ascii="Courier New" w:hAnsi="Courier New" w:cs="Courier New"/>
+        </w:rPr>
+      </w:pPr>
+      <w:r>
+        <w:rPr>
+          <w:rFonts w:ascii="Courier New" w:hAnsi="Courier New" w:cs="Courier New"/>
+          <w:highlight w:val="yellow"/>
+        </w:rPr>
+        <w:t>Navarra</w:t>
+      </w:r>
+      <w:r>
+        <w:rPr>
+          <w:rFonts w:ascii="Courier New" w:hAnsi="Courier New" w:cs="Courier New"/>
+        </w:rPr>
+        <w:t xml:space="preserve"> 9</w:t>
+      </w:r>
+    </w:p>
+    <w:p>
+      <w:pPr>
+        <w:pStyle w:val="Textosinformato"/>
+        <w:rPr>
+          <w:rFonts w:ascii="Courier New" w:hAnsi="Courier New" w:cs="Courier New"/>
+        </w:rPr>
+      </w:pPr>
+      <w:r>
+        <w:rPr>
+          <w:rFonts w:ascii="Courier New" w:hAnsi="Courier New" w:cs="Courier New"/>
+          <w:highlight w:val="yellow"/>
+        </w:rPr>
+        <w:t>Ourense</w:t>
+      </w:r>
+      <w:r>
+        <w:rPr>
+          <w:rFonts w:ascii="Courier New" w:hAnsi="Courier New" w:cs="Courier New"/>
+        </w:rPr>
+        <w:t xml:space="preserve"> 2</w:t>
+      </w:r>
+    </w:p>
+    <w:p>
+      <w:pPr>
+        <w:pStyle w:val="Textosinformato"/>
+        <w:rPr>
+          <w:rFonts w:ascii="Courier New" w:hAnsi="Courier New" w:cs="Courier New"/>
+        </w:rPr>
+      </w:pPr>
+      <w:r>
+        <w:rPr>
+          <w:rFonts w:ascii="Courier New" w:hAnsi="Courier New" w:cs="Courier New"/>
+          <w:highlight w:val="yellow"/>
+        </w:rPr>
+        <w:t>Palencia</w:t>
+      </w:r>
+      <w:r>
+        <w:rPr>
+          <w:rFonts w:ascii="Courier New" w:hAnsi="Courier New" w:cs="Courier New"/>
+        </w:rPr>
+        <w:t xml:space="preserve"> 2</w:t>
+      </w:r>
       <w:bookmarkStart w:id="0" w:name="_GoBack"/>
       <w:bookmarkEnd w:id="0"/>
-    </w:p>
-    <w:p>
-      <w:pPr>
-        <w:pStyle w:val="Textosinformato"/>
-        <w:rPr>
-          <w:rFonts w:ascii="Courier New" w:hAnsi="Courier New" w:cs="Courier New"/>
-        </w:rPr>
-      </w:pPr>
-      <w:r>
-        <w:rPr>
-          <w:rFonts w:ascii="Courier New" w:hAnsi="Courier New" w:cs="Courier New"/>
-        </w:rPr>
-        <w:t>Granada</w:t>
-      </w:r>
-    </w:p>
-    <w:p>
-      <w:pPr>
-        <w:pStyle w:val="Textosinformato"/>
-        <w:rPr>
-          <w:rFonts w:ascii="Courier New" w:hAnsi="Courier New" w:cs="Courier New"/>
-        </w:rPr>
-      </w:pPr>
-      <w:r>
-        <w:rPr>
-          <w:rFonts w:ascii="Courier New" w:hAnsi="Courier New" w:cs="Courier New"/>
-          <w:highlight w:val="yellow"/>
-        </w:rPr>
-        <w:t>Guadalajara</w:t>
-      </w:r>
-      <w:r>
-        <w:rPr>
-          <w:rFonts w:ascii="Courier New" w:hAnsi="Courier New" w:cs="Courier New"/>
-        </w:rPr>
-        <w:t xml:space="preserve"> 2</w:t>
-      </w:r>
-    </w:p>
-    <w:p>
-      <w:pPr>
-        <w:pStyle w:val="Textosinformato"/>
-        <w:rPr>
-          <w:rFonts w:ascii="Courier New" w:hAnsi="Courier New" w:cs="Courier New"/>
-        </w:rPr>
-      </w:pPr>
-      <w:r>
-        <w:rPr>
-          <w:rFonts w:ascii="Courier New" w:hAnsi="Courier New" w:cs="Courier New"/>
-        </w:rPr>
-        <w:t>Huelva</w:t>
-      </w:r>
-    </w:p>
-    <w:p>
-      <w:pPr>
-        <w:pStyle w:val="Textosinformato"/>
-        <w:rPr>
-          <w:rFonts w:ascii="Courier New" w:hAnsi="Courier New" w:cs="Courier New"/>
-        </w:rPr>
-      </w:pPr>
-      <w:r>
-        <w:rPr>
-          <w:rFonts w:ascii="Courier New" w:hAnsi="Courier New" w:cs="Courier New"/>
-          <w:highlight w:val="yellow"/>
-        </w:rPr>
-        <w:t>Huesca</w:t>
-      </w:r>
-      <w:r>
-        <w:rPr>
-          <w:rFonts w:ascii="Courier New" w:hAnsi="Courier New" w:cs="Courier New"/>
-        </w:rPr>
-        <w:t xml:space="preserve"> 3</w:t>
-      </w:r>
-    </w:p>
-    <w:p>
-      <w:pPr>
-        <w:pStyle w:val="Textosinformato"/>
-        <w:rPr>
-          <w:rFonts w:ascii="Courier New" w:hAnsi="Courier New" w:cs="Courier New"/>
-        </w:rPr>
-      </w:pPr>
-      <w:r>
-        <w:rPr>
-          <w:rFonts w:ascii="Courier New" w:hAnsi="Courier New" w:cs="Courier New"/>
-        </w:rPr>
-        <w:t>Jaén</w:t>
-      </w:r>
-    </w:p>
-    <w:p>
-      <w:pPr>
-        <w:pStyle w:val="Textosinformato"/>
-        <w:rPr>
-          <w:rFonts w:ascii="Courier New" w:hAnsi="Courier New" w:cs="Courier New"/>
-        </w:rPr>
-      </w:pPr>
-      <w:r>
-        <w:rPr>
-          <w:rFonts w:ascii="Courier New" w:hAnsi="Courier New" w:cs="Courier New"/>
-          <w:highlight w:val="yellow"/>
-        </w:rPr>
-        <w:t>León</w:t>
-      </w:r>
-      <w:r>
-        <w:rPr>
-          <w:rFonts w:ascii="Courier New" w:hAnsi="Courier New" w:cs="Courier New"/>
-        </w:rPr>
-        <w:t xml:space="preserve"> 4</w:t>
-      </w:r>
-    </w:p>
-    <w:p>
-      <w:pPr>
-        <w:pStyle w:val="Textosinformato"/>
-        <w:rPr>
-          <w:rFonts w:ascii="Courier New" w:hAnsi="Courier New" w:cs="Courier New"/>
-        </w:rPr>
-      </w:pPr>
-      <w:r>
-        <w:rPr>
-          <w:rFonts w:ascii="Courier New" w:hAnsi="Courier New" w:cs="Courier New"/>
-        </w:rPr>
-        <w:t>Lleida</w:t>
-      </w:r>
-    </w:p>
-    <w:p>
-      <w:pPr>
-        <w:pStyle w:val="Textosinformato"/>
-        <w:rPr>
-          <w:rFonts w:ascii="Courier New" w:hAnsi="Courier New" w:cs="Courier New"/>
-        </w:rPr>
-      </w:pPr>
-      <w:r>
-        <w:rPr>
-          <w:rFonts w:ascii="Courier New" w:hAnsi="Courier New" w:cs="Courier New"/>
-          <w:highlight w:val="yellow"/>
-        </w:rPr>
-        <w:t>Lugo</w:t>
-      </w:r>
-      <w:r>
-        <w:rPr>
-          <w:rFonts w:ascii="Courier New" w:hAnsi="Courier New" w:cs="Courier New"/>
-        </w:rPr>
-        <w:t xml:space="preserve"> 1</w:t>
-      </w:r>
-    </w:p>
-    <w:p>
-      <w:pPr>
-        <w:pStyle w:val="Textosinformato"/>
-        <w:rPr>
-          <w:rFonts w:ascii="Courier New" w:hAnsi="Courier New" w:cs="Courier New"/>
-        </w:rPr>
-      </w:pPr>
-      <w:r>
-        <w:rPr>
-          <w:rFonts w:ascii="Courier New" w:hAnsi="Courier New" w:cs="Courier New"/>
-          <w:highlight w:val="yellow"/>
-        </w:rPr>
-        <w:t>Madrid</w:t>
-      </w:r>
-      <w:r>
-        <w:rPr>
-          <w:rFonts w:ascii="Courier New" w:hAnsi="Courier New" w:cs="Courier New"/>
-        </w:rPr>
-        <w:t xml:space="preserve"> 26</w:t>
-      </w:r>
-    </w:p>
-    <w:p>
-      <w:pPr>
-        <w:pStyle w:val="Textosinformato"/>
-        <w:rPr>
-          <w:rFonts w:ascii="Courier New" w:hAnsi="Courier New" w:cs="Courier New"/>
-        </w:rPr>
-      </w:pPr>
-      <w:r>
-        <w:rPr>
-          <w:rFonts w:ascii="Courier New" w:hAnsi="Courier New" w:cs="Courier New"/>
-        </w:rPr>
-        <w:t>Málaga</w:t>
-      </w:r>
-    </w:p>
-    <w:p>
-      <w:pPr>
-        <w:pStyle w:val="Textosinformato"/>
-        <w:rPr>
-          <w:rFonts w:ascii="Courier New" w:hAnsi="Courier New" w:cs="Courier New"/>
-        </w:rPr>
-      </w:pPr>
-      <w:r>
-        <w:rPr>
-          <w:rFonts w:ascii="Courier New" w:hAnsi="Courier New" w:cs="Courier New"/>
-        </w:rPr>
-        <w:t>Murcia</w:t>
-      </w:r>
-    </w:p>
-    <w:p>
-      <w:pPr>
-        <w:pStyle w:val="Textosinformato"/>
-        <w:rPr>
-          <w:rFonts w:ascii="Courier New" w:hAnsi="Courier New" w:cs="Courier New"/>
-        </w:rPr>
-      </w:pPr>
-      <w:r>
-        <w:rPr>
-          <w:rFonts w:ascii="Courier New" w:hAnsi="Courier New" w:cs="Courier New"/>
-        </w:rPr>
-        <w:t>Navarra</w:t>
-      </w:r>
-    </w:p>
-    <w:p>
-      <w:pPr>
-        <w:pStyle w:val="Textosinformato"/>
-        <w:rPr>
-          <w:rFonts w:ascii="Courier New" w:hAnsi="Courier New" w:cs="Courier New"/>
-        </w:rPr>
-      </w:pPr>
-      <w:r>
-        <w:rPr>
-          <w:rFonts w:ascii="Courier New" w:hAnsi="Courier New" w:cs="Courier New"/>
-          <w:highlight w:val="yellow"/>
-        </w:rPr>
-        <w:t>Ourense</w:t>
-      </w:r>
-      <w:r>
-        <w:rPr>
-          <w:rFonts w:ascii="Courier New" w:hAnsi="Courier New" w:cs="Courier New"/>
-        </w:rPr>
-        <w:t xml:space="preserve"> 2</w:t>
-      </w:r>
-    </w:p>
-    <w:p>
-      <w:pPr>
-        <w:pStyle w:val="Textosinformato"/>
-        <w:rPr>
-          <w:rFonts w:ascii="Courier New" w:hAnsi="Courier New" w:cs="Courier New"/>
-        </w:rPr>
-      </w:pPr>
-      <w:r>
-        <w:rPr>
-          <w:rFonts w:ascii="Courier New" w:hAnsi="Courier New" w:cs="Courier New"/>
-          <w:highlight w:val="yellow"/>
-        </w:rPr>
-        <w:t>Palencia</w:t>
-      </w:r>
-      <w:r>
-        <w:rPr>
-          <w:rFonts w:ascii="Courier New" w:hAnsi="Courier New" w:cs="Courier New"/>
-        </w:rPr>
-        <w:t xml:space="preserve"> 2</w:t>
-      </w:r>
     </w:p>
     <w:p>
       <w:pPr>

</xml_diff>

<commit_message>
AÑADIDAS NUEVAS ESTACIONES DE AIRE
-Añadidas estaciones de aire de murcia con sus medidas
</commit_message>
<xml_diff>
--- a/DATOS/documentos/Aire_/provincias-estaciones.docx
+++ b/DATOS/documentos/Aire_/provincias-estaciones.docx
@@ -599,9 +599,16 @@
       <w:r>
         <w:rPr>
           <w:rFonts w:ascii="Courier New" w:hAnsi="Courier New" w:cs="Courier New"/>
+          <w:highlight w:val="yellow"/>
         </w:rPr>
         <w:t>Murcia</w:t>
       </w:r>
+      <w:r>
+        <w:rPr>
+          <w:rFonts w:ascii="Courier New" w:hAnsi="Courier New" w:cs="Courier New"/>
+        </w:rPr>
+        <w:t xml:space="preserve"> 8</w:t>
+      </w:r>
     </w:p>
     <w:p>
       <w:pPr>
@@ -665,8 +672,6 @@
         </w:rPr>
         <w:t xml:space="preserve"> 2</w:t>
       </w:r>
-      <w:bookmarkStart w:id="0" w:name="_GoBack"/>
-      <w:bookmarkEnd w:id="0"/>
     </w:p>
     <w:p>
       <w:pPr>

</xml_diff>

<commit_message>
NUEVAS ESTACIONES DE AIRE
-Añadidas nuevas estaciones de aire para Cataluña con sus medidas
</commit_message>
<xml_diff>
--- a/DATOS/documentos/Aire_/provincias-estaciones.docx
+++ b/DATOS/documentos/Aire_/provincias-estaciones.docx
@@ -17,7 +17,39 @@
           <w:b/>
           <w:u w:val="single"/>
         </w:rPr>
-        <w:t>PROVINCIA – CANTIDAD</w:t>
+        <w:t>PROVINCIA</w:t>
+      </w:r>
+      <w:r>
+        <w:rPr>
+          <w:rFonts w:ascii="Courier New" w:hAnsi="Courier New" w:cs="Courier New"/>
+          <w:b/>
+          <w:u w:val="single"/>
+        </w:rPr>
+        <w:t xml:space="preserve"> </w:t>
+      </w:r>
+      <w:r>
+        <w:rPr>
+          <w:rFonts w:ascii="Courier New" w:hAnsi="Courier New" w:cs="Courier New"/>
+          <w:b/>
+          <w:u w:val="single"/>
+        </w:rPr>
+        <w:t>–</w:t>
+      </w:r>
+      <w:r>
+        <w:rPr>
+          <w:rFonts w:ascii="Courier New" w:hAnsi="Courier New" w:cs="Courier New"/>
+          <w:b/>
+          <w:u w:val="single"/>
+        </w:rPr>
+        <w:t xml:space="preserve"> </w:t>
+      </w:r>
+      <w:r>
+        <w:rPr>
+          <w:rFonts w:ascii="Courier New" w:hAnsi="Courier New" w:cs="Courier New"/>
+          <w:b/>
+          <w:u w:val="single"/>
+        </w:rPr>
+        <w:t>CANTIDAD</w:t>
       </w:r>
     </w:p>
     <w:p>
@@ -47,7 +79,13 @@
         <w:rPr>
           <w:rFonts w:ascii="Courier New" w:hAnsi="Courier New" w:cs="Courier New"/>
         </w:rPr>
-        <w:t xml:space="preserve"> 1</w:t>
+        <w:t xml:space="preserve"> - </w:t>
+      </w:r>
+      <w:r>
+        <w:rPr>
+          <w:rFonts w:ascii="Courier New" w:hAnsi="Courier New" w:cs="Courier New"/>
+        </w:rPr>
+        <w:t>1</w:t>
       </w:r>
     </w:p>
     <w:p>
@@ -68,8 +106,16 @@
         <w:rPr>
           <w:rFonts w:ascii="Courier New" w:hAnsi="Courier New" w:cs="Courier New"/>
         </w:rPr>
-        <w:t xml:space="preserve"> 12</w:t>
-      </w:r>
+        <w:t xml:space="preserve"> - </w:t>
+      </w:r>
+      <w:r>
+        <w:rPr>
+          <w:rFonts w:ascii="Courier New" w:hAnsi="Courier New" w:cs="Courier New"/>
+        </w:rPr>
+        <w:t>12</w:t>
+      </w:r>
+      <w:bookmarkStart w:id="0" w:name="_GoBack"/>
+      <w:bookmarkEnd w:id="0"/>
     </w:p>
     <w:p>
       <w:pPr>
@@ -103,7 +149,13 @@
         <w:rPr>
           <w:rFonts w:ascii="Courier New" w:hAnsi="Courier New" w:cs="Courier New"/>
         </w:rPr>
-        <w:t xml:space="preserve"> 8</w:t>
+        <w:t xml:space="preserve"> - </w:t>
+      </w:r>
+      <w:r>
+        <w:rPr>
+          <w:rFonts w:ascii="Courier New" w:hAnsi="Courier New" w:cs="Courier New"/>
+        </w:rPr>
+        <w:t>8</w:t>
       </w:r>
     </w:p>
     <w:p>
@@ -124,7 +176,13 @@
         <w:rPr>
           <w:rFonts w:ascii="Courier New" w:hAnsi="Courier New" w:cs="Courier New"/>
         </w:rPr>
-        <w:t xml:space="preserve"> 5</w:t>
+        <w:t xml:space="preserve"> - </w:t>
+      </w:r>
+      <w:r>
+        <w:rPr>
+          <w:rFonts w:ascii="Courier New" w:hAnsi="Courier New" w:cs="Courier New"/>
+        </w:rPr>
+        <w:t>5</w:t>
       </w:r>
     </w:p>
     <w:p>
@@ -145,7 +203,13 @@
         <w:rPr>
           <w:rFonts w:ascii="Courier New" w:hAnsi="Courier New" w:cs="Courier New"/>
         </w:rPr>
-        <w:t xml:space="preserve"> 1</w:t>
+        <w:t xml:space="preserve"> - </w:t>
+      </w:r>
+      <w:r>
+        <w:rPr>
+          <w:rFonts w:ascii="Courier New" w:hAnsi="Courier New" w:cs="Courier New"/>
+        </w:rPr>
+        <w:t>1</w:t>
       </w:r>
     </w:p>
     <w:p>
@@ -174,28 +238,61 @@
           <w:rFonts w:ascii="Courier New" w:hAnsi="Courier New" w:cs="Courier New"/>
           <w:highlight w:val="yellow"/>
         </w:rPr>
-        <w:t>Islas Baleares</w:t>
-      </w:r>
-      <w:r>
-        <w:rPr>
-          <w:rFonts w:ascii="Courier New" w:hAnsi="Courier New" w:cs="Courier New"/>
-        </w:rPr>
-        <w:t xml:space="preserve"> 17</w:t>
-      </w:r>
-    </w:p>
-    <w:p>
-      <w:pPr>
-        <w:pStyle w:val="Textosinformato"/>
-        <w:rPr>
-          <w:rFonts w:ascii="Courier New" w:hAnsi="Courier New" w:cs="Courier New"/>
-        </w:rPr>
-      </w:pPr>
-      <w:r>
-        <w:rPr>
-          <w:rFonts w:ascii="Courier New" w:hAnsi="Courier New" w:cs="Courier New"/>
+        <w:t>Islas</w:t>
+      </w:r>
+      <w:r>
+        <w:rPr>
+          <w:rFonts w:ascii="Courier New" w:hAnsi="Courier New" w:cs="Courier New"/>
+          <w:highlight w:val="yellow"/>
+        </w:rPr>
+        <w:t xml:space="preserve"> - </w:t>
+      </w:r>
+      <w:r>
+        <w:rPr>
+          <w:rFonts w:ascii="Courier New" w:hAnsi="Courier New" w:cs="Courier New"/>
+          <w:highlight w:val="yellow"/>
+        </w:rPr>
+        <w:t>Baleares</w:t>
+      </w:r>
+      <w:r>
+        <w:rPr>
+          <w:rFonts w:ascii="Courier New" w:hAnsi="Courier New" w:cs="Courier New"/>
+        </w:rPr>
+        <w:t xml:space="preserve"> - </w:t>
+      </w:r>
+      <w:r>
+        <w:rPr>
+          <w:rFonts w:ascii="Courier New" w:hAnsi="Courier New" w:cs="Courier New"/>
+        </w:rPr>
+        <w:t>17</w:t>
+      </w:r>
+    </w:p>
+    <w:p>
+      <w:pPr>
+        <w:pStyle w:val="Textosinformato"/>
+        <w:rPr>
+          <w:rFonts w:ascii="Courier New" w:hAnsi="Courier New" w:cs="Courier New"/>
+        </w:rPr>
+      </w:pPr>
+      <w:r>
+        <w:rPr>
+          <w:rFonts w:ascii="Courier New" w:hAnsi="Courier New" w:cs="Courier New"/>
+          <w:highlight w:val="yellow"/>
         </w:rPr>
         <w:t>Barcelona</w:t>
       </w:r>
+      <w:r>
+        <w:rPr>
+          <w:rFonts w:ascii="Courier New" w:hAnsi="Courier New" w:cs="Courier New"/>
+        </w:rPr>
+        <w:t xml:space="preserve"> - </w:t>
+      </w:r>
+      <w:r>
+        <w:rPr>
+          <w:rFonts w:ascii="Courier New" w:hAnsi="Courier New" w:cs="Courier New"/>
+        </w:rPr>
+        <w:t>24</w:t>
+      </w:r>
     </w:p>
     <w:p>
       <w:pPr>
@@ -215,7 +312,13 @@
         <w:rPr>
           <w:rFonts w:ascii="Courier New" w:hAnsi="Courier New" w:cs="Courier New"/>
         </w:rPr>
-        <w:t xml:space="preserve"> 29</w:t>
+        <w:t xml:space="preserve"> - </w:t>
+      </w:r>
+      <w:r>
+        <w:rPr>
+          <w:rFonts w:ascii="Courier New" w:hAnsi="Courier New" w:cs="Courier New"/>
+        </w:rPr>
+        <w:t>29</w:t>
       </w:r>
     </w:p>
     <w:p>
@@ -236,7 +339,13 @@
         <w:rPr>
           <w:rFonts w:ascii="Courier New" w:hAnsi="Courier New" w:cs="Courier New"/>
         </w:rPr>
-        <w:t xml:space="preserve"> 6</w:t>
+        <w:t xml:space="preserve"> - </w:t>
+      </w:r>
+      <w:r>
+        <w:rPr>
+          <w:rFonts w:ascii="Courier New" w:hAnsi="Courier New" w:cs="Courier New"/>
+        </w:rPr>
+        <w:t>6</w:t>
       </w:r>
     </w:p>
     <w:p>
@@ -299,28 +408,54 @@
         <w:rPr>
           <w:rFonts w:ascii="Courier New" w:hAnsi="Courier New" w:cs="Courier New"/>
         </w:rPr>
-        <w:t xml:space="preserve"> 23</w:t>
-      </w:r>
-    </w:p>
-    <w:p>
-      <w:pPr>
-        <w:pStyle w:val="Textosinformato"/>
-        <w:rPr>
-          <w:rFonts w:ascii="Courier New" w:hAnsi="Courier New" w:cs="Courier New"/>
-        </w:rPr>
-      </w:pPr>
-      <w:r>
-        <w:rPr>
-          <w:rFonts w:ascii="Courier New" w:hAnsi="Courier New" w:cs="Courier New"/>
-          <w:highlight w:val="yellow"/>
-        </w:rPr>
-        <w:t>Ciudad Real</w:t>
-      </w:r>
-      <w:r>
-        <w:rPr>
-          <w:rFonts w:ascii="Courier New" w:hAnsi="Courier New" w:cs="Courier New"/>
-        </w:rPr>
-        <w:t xml:space="preserve"> 5</w:t>
+        <w:t xml:space="preserve"> - </w:t>
+      </w:r>
+      <w:r>
+        <w:rPr>
+          <w:rFonts w:ascii="Courier New" w:hAnsi="Courier New" w:cs="Courier New"/>
+        </w:rPr>
+        <w:t>23</w:t>
+      </w:r>
+    </w:p>
+    <w:p>
+      <w:pPr>
+        <w:pStyle w:val="Textosinformato"/>
+        <w:rPr>
+          <w:rFonts w:ascii="Courier New" w:hAnsi="Courier New" w:cs="Courier New"/>
+        </w:rPr>
+      </w:pPr>
+      <w:r>
+        <w:rPr>
+          <w:rFonts w:ascii="Courier New" w:hAnsi="Courier New" w:cs="Courier New"/>
+          <w:highlight w:val="yellow"/>
+        </w:rPr>
+        <w:t>Ciudad</w:t>
+      </w:r>
+      <w:r>
+        <w:rPr>
+          <w:rFonts w:ascii="Courier New" w:hAnsi="Courier New" w:cs="Courier New"/>
+          <w:highlight w:val="yellow"/>
+        </w:rPr>
+        <w:t xml:space="preserve"> - </w:t>
+      </w:r>
+      <w:r>
+        <w:rPr>
+          <w:rFonts w:ascii="Courier New" w:hAnsi="Courier New" w:cs="Courier New"/>
+          <w:highlight w:val="yellow"/>
+        </w:rPr>
+        <w:t>Real</w:t>
+      </w:r>
+      <w:r>
+        <w:rPr>
+          <w:rFonts w:ascii="Courier New" w:hAnsi="Courier New" w:cs="Courier New"/>
+        </w:rPr>
+        <w:t xml:space="preserve"> - </w:t>
+      </w:r>
+      <w:r>
+        <w:rPr>
+          <w:rFonts w:ascii="Courier New" w:hAnsi="Courier New" w:cs="Courier New"/>
+        </w:rPr>
+        <w:t>5</w:t>
       </w:r>
     </w:p>
     <w:p>
@@ -349,13 +484,33 @@
           <w:rFonts w:ascii="Courier New" w:hAnsi="Courier New" w:cs="Courier New"/>
           <w:highlight w:val="yellow"/>
         </w:rPr>
-        <w:t>A Coruña</w:t>
-      </w:r>
-      <w:r>
-        <w:rPr>
-          <w:rFonts w:ascii="Courier New" w:hAnsi="Courier New" w:cs="Courier New"/>
-        </w:rPr>
-        <w:t xml:space="preserve"> 5</w:t>
+        <w:t>A</w:t>
+      </w:r>
+      <w:r>
+        <w:rPr>
+          <w:rFonts w:ascii="Courier New" w:hAnsi="Courier New" w:cs="Courier New"/>
+          <w:highlight w:val="yellow"/>
+        </w:rPr>
+        <w:t xml:space="preserve"> - </w:t>
+      </w:r>
+      <w:r>
+        <w:rPr>
+          <w:rFonts w:ascii="Courier New" w:hAnsi="Courier New" w:cs="Courier New"/>
+          <w:highlight w:val="yellow"/>
+        </w:rPr>
+        <w:t>Coruña</w:t>
+      </w:r>
+      <w:r>
+        <w:rPr>
+          <w:rFonts w:ascii="Courier New" w:hAnsi="Courier New" w:cs="Courier New"/>
+        </w:rPr>
+        <w:t xml:space="preserve"> - </w:t>
+      </w:r>
+      <w:r>
+        <w:rPr>
+          <w:rFonts w:ascii="Courier New" w:hAnsi="Courier New" w:cs="Courier New"/>
+        </w:rPr>
+        <w:t>5</w:t>
       </w:r>
     </w:p>
     <w:p>
@@ -376,7 +531,13 @@
         <w:rPr>
           <w:rFonts w:ascii="Courier New" w:hAnsi="Courier New" w:cs="Courier New"/>
         </w:rPr>
-        <w:t xml:space="preserve"> 1</w:t>
+        <w:t xml:space="preserve"> - </w:t>
+      </w:r>
+      <w:r>
+        <w:rPr>
+          <w:rFonts w:ascii="Courier New" w:hAnsi="Courier New" w:cs="Courier New"/>
+        </w:rPr>
+        <w:t>1</w:t>
       </w:r>
     </w:p>
     <w:p>
@@ -397,21 +558,40 @@
         <w:rPr>
           <w:rFonts w:ascii="Courier New" w:hAnsi="Courier New" w:cs="Courier New"/>
         </w:rPr>
-        <w:t xml:space="preserve"> 14</w:t>
-      </w:r>
-    </w:p>
-    <w:p>
-      <w:pPr>
-        <w:pStyle w:val="Textosinformato"/>
-        <w:rPr>
-          <w:rFonts w:ascii="Courier New" w:hAnsi="Courier New" w:cs="Courier New"/>
-        </w:rPr>
-      </w:pPr>
-      <w:r>
-        <w:rPr>
-          <w:rFonts w:ascii="Courier New" w:hAnsi="Courier New" w:cs="Courier New"/>
-        </w:rPr>
-        <w:t>Girona</w:t>
+        <w:t xml:space="preserve"> - </w:t>
+      </w:r>
+      <w:r>
+        <w:rPr>
+          <w:rFonts w:ascii="Courier New" w:hAnsi="Courier New" w:cs="Courier New"/>
+        </w:rPr>
+        <w:t>14</w:t>
+      </w:r>
+    </w:p>
+    <w:p>
+      <w:pPr>
+        <w:pStyle w:val="Textosinformato"/>
+        <w:rPr>
+          <w:rFonts w:ascii="Courier New" w:hAnsi="Courier New" w:cs="Courier New"/>
+        </w:rPr>
+      </w:pPr>
+      <w:r>
+        <w:rPr>
+          <w:rFonts w:ascii="Courier New" w:hAnsi="Courier New" w:cs="Courier New"/>
+          <w:highlight w:val="yellow"/>
+        </w:rPr>
+        <w:t>Gerona</w:t>
+      </w:r>
+      <w:r>
+        <w:rPr>
+          <w:rFonts w:ascii="Courier New" w:hAnsi="Courier New" w:cs="Courier New"/>
+        </w:rPr>
+        <w:t xml:space="preserve"> - </w:t>
+      </w:r>
+      <w:r>
+        <w:rPr>
+          <w:rFonts w:ascii="Courier New" w:hAnsi="Courier New" w:cs="Courier New"/>
+        </w:rPr>
+        <w:t>1</w:t>
       </w:r>
     </w:p>
     <w:p>
@@ -446,7 +626,13 @@
         <w:rPr>
           <w:rFonts w:ascii="Courier New" w:hAnsi="Courier New" w:cs="Courier New"/>
         </w:rPr>
-        <w:t xml:space="preserve"> 2</w:t>
+        <w:t xml:space="preserve"> - </w:t>
+      </w:r>
+      <w:r>
+        <w:rPr>
+          <w:rFonts w:ascii="Courier New" w:hAnsi="Courier New" w:cs="Courier New"/>
+        </w:rPr>
+        <w:t>2</w:t>
       </w:r>
     </w:p>
     <w:p>
@@ -481,7 +667,13 @@
         <w:rPr>
           <w:rFonts w:ascii="Courier New" w:hAnsi="Courier New" w:cs="Courier New"/>
         </w:rPr>
-        <w:t xml:space="preserve"> 3</w:t>
+        <w:t xml:space="preserve"> - </w:t>
+      </w:r>
+      <w:r>
+        <w:rPr>
+          <w:rFonts w:ascii="Courier New" w:hAnsi="Courier New" w:cs="Courier New"/>
+        </w:rPr>
+        <w:t>3</w:t>
       </w:r>
     </w:p>
     <w:p>
@@ -516,21 +708,40 @@
         <w:rPr>
           <w:rFonts w:ascii="Courier New" w:hAnsi="Courier New" w:cs="Courier New"/>
         </w:rPr>
-        <w:t xml:space="preserve"> 4</w:t>
-      </w:r>
-    </w:p>
-    <w:p>
-      <w:pPr>
-        <w:pStyle w:val="Textosinformato"/>
-        <w:rPr>
-          <w:rFonts w:ascii="Courier New" w:hAnsi="Courier New" w:cs="Courier New"/>
-        </w:rPr>
-      </w:pPr>
-      <w:r>
-        <w:rPr>
-          <w:rFonts w:ascii="Courier New" w:hAnsi="Courier New" w:cs="Courier New"/>
-        </w:rPr>
-        <w:t>Lleida</w:t>
+        <w:t xml:space="preserve"> - </w:t>
+      </w:r>
+      <w:r>
+        <w:rPr>
+          <w:rFonts w:ascii="Courier New" w:hAnsi="Courier New" w:cs="Courier New"/>
+        </w:rPr>
+        <w:t>4</w:t>
+      </w:r>
+    </w:p>
+    <w:p>
+      <w:pPr>
+        <w:pStyle w:val="Textosinformato"/>
+        <w:rPr>
+          <w:rFonts w:ascii="Courier New" w:hAnsi="Courier New" w:cs="Courier New"/>
+        </w:rPr>
+      </w:pPr>
+      <w:r>
+        <w:rPr>
+          <w:rFonts w:ascii="Courier New" w:hAnsi="Courier New" w:cs="Courier New"/>
+          <w:highlight w:val="yellow"/>
+        </w:rPr>
+        <w:t>Lérida</w:t>
+      </w:r>
+      <w:r>
+        <w:rPr>
+          <w:rFonts w:ascii="Courier New" w:hAnsi="Courier New" w:cs="Courier New"/>
+        </w:rPr>
+        <w:t xml:space="preserve"> - </w:t>
+      </w:r>
+      <w:r>
+        <w:rPr>
+          <w:rFonts w:ascii="Courier New" w:hAnsi="Courier New" w:cs="Courier New"/>
+        </w:rPr>
+        <w:t>1</w:t>
       </w:r>
     </w:p>
     <w:p>
@@ -551,7 +762,13 @@
         <w:rPr>
           <w:rFonts w:ascii="Courier New" w:hAnsi="Courier New" w:cs="Courier New"/>
         </w:rPr>
-        <w:t xml:space="preserve"> 1</w:t>
+        <w:t xml:space="preserve"> - </w:t>
+      </w:r>
+      <w:r>
+        <w:rPr>
+          <w:rFonts w:ascii="Courier New" w:hAnsi="Courier New" w:cs="Courier New"/>
+        </w:rPr>
+        <w:t>1</w:t>
       </w:r>
     </w:p>
     <w:p>
@@ -572,7 +789,13 @@
         <w:rPr>
           <w:rFonts w:ascii="Courier New" w:hAnsi="Courier New" w:cs="Courier New"/>
         </w:rPr>
-        <w:t xml:space="preserve"> 26</w:t>
+        <w:t xml:space="preserve"> - </w:t>
+      </w:r>
+      <w:r>
+        <w:rPr>
+          <w:rFonts w:ascii="Courier New" w:hAnsi="Courier New" w:cs="Courier New"/>
+        </w:rPr>
+        <w:t>26</w:t>
       </w:r>
     </w:p>
     <w:p>
@@ -607,7 +830,13 @@
         <w:rPr>
           <w:rFonts w:ascii="Courier New" w:hAnsi="Courier New" w:cs="Courier New"/>
         </w:rPr>
-        <w:t xml:space="preserve"> 8</w:t>
+        <w:t xml:space="preserve"> - </w:t>
+      </w:r>
+      <w:r>
+        <w:rPr>
+          <w:rFonts w:ascii="Courier New" w:hAnsi="Courier New" w:cs="Courier New"/>
+        </w:rPr>
+        <w:t>8</w:t>
       </w:r>
     </w:p>
     <w:p>
@@ -628,7 +857,13 @@
         <w:rPr>
           <w:rFonts w:ascii="Courier New" w:hAnsi="Courier New" w:cs="Courier New"/>
         </w:rPr>
-        <w:t xml:space="preserve"> 9</w:t>
+        <w:t xml:space="preserve"> - </w:t>
+      </w:r>
+      <w:r>
+        <w:rPr>
+          <w:rFonts w:ascii="Courier New" w:hAnsi="Courier New" w:cs="Courier New"/>
+        </w:rPr>
+        <w:t>9</w:t>
       </w:r>
     </w:p>
     <w:p>
@@ -649,7 +884,13 @@
         <w:rPr>
           <w:rFonts w:ascii="Courier New" w:hAnsi="Courier New" w:cs="Courier New"/>
         </w:rPr>
-        <w:t xml:space="preserve"> 2</w:t>
+        <w:t xml:space="preserve"> - </w:t>
+      </w:r>
+      <w:r>
+        <w:rPr>
+          <w:rFonts w:ascii="Courier New" w:hAnsi="Courier New" w:cs="Courier New"/>
+        </w:rPr>
+        <w:t>2</w:t>
       </w:r>
     </w:p>
     <w:p>
@@ -670,28 +911,54 @@
         <w:rPr>
           <w:rFonts w:ascii="Courier New" w:hAnsi="Courier New" w:cs="Courier New"/>
         </w:rPr>
-        <w:t xml:space="preserve"> 2</w:t>
-      </w:r>
-    </w:p>
-    <w:p>
-      <w:pPr>
-        <w:pStyle w:val="Textosinformato"/>
-        <w:rPr>
-          <w:rFonts w:ascii="Courier New" w:hAnsi="Courier New" w:cs="Courier New"/>
-        </w:rPr>
-      </w:pPr>
-      <w:r>
-        <w:rPr>
-          <w:rFonts w:ascii="Courier New" w:hAnsi="Courier New" w:cs="Courier New"/>
-          <w:highlight w:val="yellow"/>
-        </w:rPr>
-        <w:t>Las Palmas</w:t>
-      </w:r>
-      <w:r>
-        <w:rPr>
-          <w:rFonts w:ascii="Courier New" w:hAnsi="Courier New" w:cs="Courier New"/>
-        </w:rPr>
-        <w:t xml:space="preserve"> 14</w:t>
+        <w:t xml:space="preserve"> - </w:t>
+      </w:r>
+      <w:r>
+        <w:rPr>
+          <w:rFonts w:ascii="Courier New" w:hAnsi="Courier New" w:cs="Courier New"/>
+        </w:rPr>
+        <w:t>2</w:t>
+      </w:r>
+    </w:p>
+    <w:p>
+      <w:pPr>
+        <w:pStyle w:val="Textosinformato"/>
+        <w:rPr>
+          <w:rFonts w:ascii="Courier New" w:hAnsi="Courier New" w:cs="Courier New"/>
+        </w:rPr>
+      </w:pPr>
+      <w:r>
+        <w:rPr>
+          <w:rFonts w:ascii="Courier New" w:hAnsi="Courier New" w:cs="Courier New"/>
+          <w:highlight w:val="yellow"/>
+        </w:rPr>
+        <w:t>Las</w:t>
+      </w:r>
+      <w:r>
+        <w:rPr>
+          <w:rFonts w:ascii="Courier New" w:hAnsi="Courier New" w:cs="Courier New"/>
+          <w:highlight w:val="yellow"/>
+        </w:rPr>
+        <w:t xml:space="preserve"> - </w:t>
+      </w:r>
+      <w:r>
+        <w:rPr>
+          <w:rFonts w:ascii="Courier New" w:hAnsi="Courier New" w:cs="Courier New"/>
+          <w:highlight w:val="yellow"/>
+        </w:rPr>
+        <w:t>Palmas</w:t>
+      </w:r>
+      <w:r>
+        <w:rPr>
+          <w:rFonts w:ascii="Courier New" w:hAnsi="Courier New" w:cs="Courier New"/>
+        </w:rPr>
+        <w:t xml:space="preserve"> - </w:t>
+      </w:r>
+      <w:r>
+        <w:rPr>
+          <w:rFonts w:ascii="Courier New" w:hAnsi="Courier New" w:cs="Courier New"/>
+        </w:rPr>
+        <w:t>14</w:t>
       </w:r>
     </w:p>
     <w:p>
@@ -712,28 +979,54 @@
         <w:rPr>
           <w:rFonts w:ascii="Courier New" w:hAnsi="Courier New" w:cs="Courier New"/>
         </w:rPr>
-        <w:t xml:space="preserve"> 4</w:t>
-      </w:r>
-    </w:p>
-    <w:p>
-      <w:pPr>
-        <w:pStyle w:val="Textosinformato"/>
-        <w:rPr>
-          <w:rFonts w:ascii="Courier New" w:hAnsi="Courier New" w:cs="Courier New"/>
-        </w:rPr>
-      </w:pPr>
-      <w:r>
-        <w:rPr>
-          <w:rFonts w:ascii="Courier New" w:hAnsi="Courier New" w:cs="Courier New"/>
-          <w:highlight w:val="yellow"/>
-        </w:rPr>
-        <w:t>Rioja, La</w:t>
-      </w:r>
-      <w:r>
-        <w:rPr>
-          <w:rFonts w:ascii="Courier New" w:hAnsi="Courier New" w:cs="Courier New"/>
-        </w:rPr>
-        <w:t xml:space="preserve"> 5</w:t>
+        <w:t xml:space="preserve"> - </w:t>
+      </w:r>
+      <w:r>
+        <w:rPr>
+          <w:rFonts w:ascii="Courier New" w:hAnsi="Courier New" w:cs="Courier New"/>
+        </w:rPr>
+        <w:t>4</w:t>
+      </w:r>
+    </w:p>
+    <w:p>
+      <w:pPr>
+        <w:pStyle w:val="Textosinformato"/>
+        <w:rPr>
+          <w:rFonts w:ascii="Courier New" w:hAnsi="Courier New" w:cs="Courier New"/>
+        </w:rPr>
+      </w:pPr>
+      <w:r>
+        <w:rPr>
+          <w:rFonts w:ascii="Courier New" w:hAnsi="Courier New" w:cs="Courier New"/>
+          <w:highlight w:val="yellow"/>
+        </w:rPr>
+        <w:t>Rioja,</w:t>
+      </w:r>
+      <w:r>
+        <w:rPr>
+          <w:rFonts w:ascii="Courier New" w:hAnsi="Courier New" w:cs="Courier New"/>
+          <w:highlight w:val="yellow"/>
+        </w:rPr>
+        <w:t xml:space="preserve"> - </w:t>
+      </w:r>
+      <w:r>
+        <w:rPr>
+          <w:rFonts w:ascii="Courier New" w:hAnsi="Courier New" w:cs="Courier New"/>
+          <w:highlight w:val="yellow"/>
+        </w:rPr>
+        <w:t>La</w:t>
+      </w:r>
+      <w:r>
+        <w:rPr>
+          <w:rFonts w:ascii="Courier New" w:hAnsi="Courier New" w:cs="Courier New"/>
+        </w:rPr>
+        <w:t xml:space="preserve"> - </w:t>
+      </w:r>
+      <w:r>
+        <w:rPr>
+          <w:rFonts w:ascii="Courier New" w:hAnsi="Courier New" w:cs="Courier New"/>
+        </w:rPr>
+        <w:t>5</w:t>
       </w:r>
     </w:p>
     <w:p>
@@ -754,28 +1047,82 @@
         <w:rPr>
           <w:rFonts w:ascii="Courier New" w:hAnsi="Courier New" w:cs="Courier New"/>
         </w:rPr>
-        <w:t xml:space="preserve"> 3</w:t>
-      </w:r>
-    </w:p>
-    <w:p>
-      <w:pPr>
-        <w:pStyle w:val="Textosinformato"/>
-        <w:rPr>
-          <w:rFonts w:ascii="Courier New" w:hAnsi="Courier New" w:cs="Courier New"/>
-        </w:rPr>
-      </w:pPr>
-      <w:r>
-        <w:rPr>
-          <w:rFonts w:ascii="Courier New" w:hAnsi="Courier New" w:cs="Courier New"/>
-          <w:highlight w:val="yellow"/>
-        </w:rPr>
-        <w:t>Santa Cruz de Tenerife</w:t>
-      </w:r>
-      <w:r>
-        <w:rPr>
-          <w:rFonts w:ascii="Courier New" w:hAnsi="Courier New" w:cs="Courier New"/>
-        </w:rPr>
-        <w:t xml:space="preserve"> 14</w:t>
+        <w:t xml:space="preserve"> - </w:t>
+      </w:r>
+      <w:r>
+        <w:rPr>
+          <w:rFonts w:ascii="Courier New" w:hAnsi="Courier New" w:cs="Courier New"/>
+        </w:rPr>
+        <w:t>3</w:t>
+      </w:r>
+    </w:p>
+    <w:p>
+      <w:pPr>
+        <w:pStyle w:val="Textosinformato"/>
+        <w:rPr>
+          <w:rFonts w:ascii="Courier New" w:hAnsi="Courier New" w:cs="Courier New"/>
+        </w:rPr>
+      </w:pPr>
+      <w:r>
+        <w:rPr>
+          <w:rFonts w:ascii="Courier New" w:hAnsi="Courier New" w:cs="Courier New"/>
+          <w:highlight w:val="yellow"/>
+        </w:rPr>
+        <w:t>Santa</w:t>
+      </w:r>
+      <w:r>
+        <w:rPr>
+          <w:rFonts w:ascii="Courier New" w:hAnsi="Courier New" w:cs="Courier New"/>
+          <w:highlight w:val="yellow"/>
+        </w:rPr>
+        <w:t xml:space="preserve"> - </w:t>
+      </w:r>
+      <w:r>
+        <w:rPr>
+          <w:rFonts w:ascii="Courier New" w:hAnsi="Courier New" w:cs="Courier New"/>
+          <w:highlight w:val="yellow"/>
+        </w:rPr>
+        <w:t>Cruz</w:t>
+      </w:r>
+      <w:r>
+        <w:rPr>
+          <w:rFonts w:ascii="Courier New" w:hAnsi="Courier New" w:cs="Courier New"/>
+          <w:highlight w:val="yellow"/>
+        </w:rPr>
+        <w:t xml:space="preserve"> - </w:t>
+      </w:r>
+      <w:r>
+        <w:rPr>
+          <w:rFonts w:ascii="Courier New" w:hAnsi="Courier New" w:cs="Courier New"/>
+          <w:highlight w:val="yellow"/>
+        </w:rPr>
+        <w:t>de</w:t>
+      </w:r>
+      <w:r>
+        <w:rPr>
+          <w:rFonts w:ascii="Courier New" w:hAnsi="Courier New" w:cs="Courier New"/>
+          <w:highlight w:val="yellow"/>
+        </w:rPr>
+        <w:t xml:space="preserve"> - </w:t>
+      </w:r>
+      <w:r>
+        <w:rPr>
+          <w:rFonts w:ascii="Courier New" w:hAnsi="Courier New" w:cs="Courier New"/>
+          <w:highlight w:val="yellow"/>
+        </w:rPr>
+        <w:t>Tenerife</w:t>
+      </w:r>
+      <w:r>
+        <w:rPr>
+          <w:rFonts w:ascii="Courier New" w:hAnsi="Courier New" w:cs="Courier New"/>
+        </w:rPr>
+        <w:t xml:space="preserve"> - </w:t>
+      </w:r>
+      <w:r>
+        <w:rPr>
+          <w:rFonts w:ascii="Courier New" w:hAnsi="Courier New" w:cs="Courier New"/>
+        </w:rPr>
+        <w:t>14</w:t>
       </w:r>
     </w:p>
     <w:p>
@@ -796,7 +1143,13 @@
         <w:rPr>
           <w:rFonts w:ascii="Courier New" w:hAnsi="Courier New" w:cs="Courier New"/>
         </w:rPr>
-        <w:t xml:space="preserve"> 1</w:t>
+        <w:t xml:space="preserve"> - </w:t>
+      </w:r>
+      <w:r>
+        <w:rPr>
+          <w:rFonts w:ascii="Courier New" w:hAnsi="Courier New" w:cs="Courier New"/>
+        </w:rPr>
+        <w:t>1</w:t>
       </w:r>
     </w:p>
     <w:p>
@@ -831,22 +1184,41 @@
         <w:rPr>
           <w:rFonts w:ascii="Courier New" w:hAnsi="Courier New" w:cs="Courier New"/>
         </w:rPr>
-        <w:t xml:space="preserve"> 2</w:t>
-      </w:r>
-    </w:p>
-    <w:p>
-      <w:pPr>
-        <w:pStyle w:val="Textosinformato"/>
-        <w:rPr>
-          <w:rFonts w:ascii="Courier New" w:hAnsi="Courier New" w:cs="Courier New"/>
-        </w:rPr>
-      </w:pPr>
-      <w:r>
-        <w:rPr>
-          <w:rFonts w:ascii="Courier New" w:hAnsi="Courier New" w:cs="Courier New"/>
+        <w:t xml:space="preserve"> - </w:t>
+      </w:r>
+      <w:r>
+        <w:rPr>
+          <w:rFonts w:ascii="Courier New" w:hAnsi="Courier New" w:cs="Courier New"/>
+        </w:rPr>
+        <w:t>2</w:t>
+      </w:r>
+    </w:p>
+    <w:p>
+      <w:pPr>
+        <w:pStyle w:val="Textosinformato"/>
+        <w:rPr>
+          <w:rFonts w:ascii="Courier New" w:hAnsi="Courier New" w:cs="Courier New"/>
+        </w:rPr>
+      </w:pPr>
+      <w:r>
+        <w:rPr>
+          <w:rFonts w:ascii="Courier New" w:hAnsi="Courier New" w:cs="Courier New"/>
+          <w:highlight w:val="yellow"/>
         </w:rPr>
         <w:t>Tarragona</w:t>
       </w:r>
+      <w:r>
+        <w:rPr>
+          <w:rFonts w:ascii="Courier New" w:hAnsi="Courier New" w:cs="Courier New"/>
+        </w:rPr>
+        <w:t xml:space="preserve"> - </w:t>
+      </w:r>
+      <w:r>
+        <w:rPr>
+          <w:rFonts w:ascii="Courier New" w:hAnsi="Courier New" w:cs="Courier New"/>
+        </w:rPr>
+        <w:t>6</w:t>
+      </w:r>
     </w:p>
     <w:p>
       <w:pPr>
@@ -866,7 +1238,13 @@
         <w:rPr>
           <w:rFonts w:ascii="Courier New" w:hAnsi="Courier New" w:cs="Courier New"/>
         </w:rPr>
-        <w:t xml:space="preserve"> 1</w:t>
+        <w:t xml:space="preserve"> - </w:t>
+      </w:r>
+      <w:r>
+        <w:rPr>
+          <w:rFonts w:ascii="Courier New" w:hAnsi="Courier New" w:cs="Courier New"/>
+        </w:rPr>
+        <w:t>1</w:t>
       </w:r>
     </w:p>
     <w:p>
@@ -887,7 +1265,13 @@
         <w:rPr>
           <w:rFonts w:ascii="Courier New" w:hAnsi="Courier New" w:cs="Courier New"/>
         </w:rPr>
-        <w:t xml:space="preserve"> 3</w:t>
+        <w:t xml:space="preserve"> - </w:t>
+      </w:r>
+      <w:r>
+        <w:rPr>
+          <w:rFonts w:ascii="Courier New" w:hAnsi="Courier New" w:cs="Courier New"/>
+        </w:rPr>
+        <w:t>3</w:t>
       </w:r>
     </w:p>
     <w:p>
@@ -908,7 +1292,7 @@
         <w:rPr>
           <w:rFonts w:ascii="Courier New" w:hAnsi="Courier New" w:cs="Courier New"/>
         </w:rPr>
-        <w:t xml:space="preserve"> </w:t>
+        <w:t xml:space="preserve"> - </w:t>
       </w:r>
       <w:r>
         <w:rPr>
@@ -941,7 +1325,13 @@
         <w:rPr>
           <w:rFonts w:ascii="Courier New" w:hAnsi="Courier New" w:cs="Courier New"/>
         </w:rPr>
-        <w:t xml:space="preserve"> 1</w:t>
+        <w:t xml:space="preserve"> - </w:t>
+      </w:r>
+      <w:r>
+        <w:rPr>
+          <w:rFonts w:ascii="Courier New" w:hAnsi="Courier New" w:cs="Courier New"/>
+        </w:rPr>
+        <w:t>1</w:t>
       </w:r>
     </w:p>
     <w:p>
@@ -962,7 +1352,13 @@
         <w:rPr>
           <w:rFonts w:ascii="Courier New" w:hAnsi="Courier New" w:cs="Courier New"/>
         </w:rPr>
-        <w:t xml:space="preserve"> 1</w:t>
+        <w:t xml:space="preserve"> - </w:t>
+      </w:r>
+      <w:r>
+        <w:rPr>
+          <w:rFonts w:ascii="Courier New" w:hAnsi="Courier New" w:cs="Courier New"/>
+        </w:rPr>
+        <w:t>1</w:t>
       </w:r>
     </w:p>
     <w:p>
@@ -983,7 +1379,13 @@
         <w:rPr>
           <w:rFonts w:ascii="Courier New" w:hAnsi="Courier New" w:cs="Courier New"/>
         </w:rPr>
-        <w:t xml:space="preserve"> 2</w:t>
+        <w:t xml:space="preserve"> - </w:t>
+      </w:r>
+      <w:r>
+        <w:rPr>
+          <w:rFonts w:ascii="Courier New" w:hAnsi="Courier New" w:cs="Courier New"/>
+        </w:rPr>
+        <w:t>2</w:t>
       </w:r>
     </w:p>
     <w:p>

</xml_diff>

<commit_message>
NUEVAS ESTACIONES Y API TWITTER
-Añadidas nuevas estaciones de Galicia
-Cambios en el orden de Querys en la API twitter
</commit_message>
<xml_diff>
--- a/DATOS/documentos/Aire_/provincias-estaciones.docx
+++ b/DATOS/documentos/Aire_/provincias-estaciones.docx
@@ -508,6 +508,210 @@
         <w:rPr>
           <w:rFonts w:ascii="Courier New" w:hAnsi="Courier New" w:cs="Courier New"/>
         </w:rPr>
+        <w:t>6</w:t>
+      </w:r>
+    </w:p>
+    <w:p>
+      <w:pPr>
+        <w:pStyle w:val="Textosinformato"/>
+        <w:rPr>
+          <w:rFonts w:ascii="Courier New" w:hAnsi="Courier New" w:cs="Courier New"/>
+        </w:rPr>
+      </w:pPr>
+      <w:r>
+        <w:rPr>
+          <w:rFonts w:ascii="Courier New" w:hAnsi="Courier New" w:cs="Courier New"/>
+          <w:highlight w:val="yellow"/>
+        </w:rPr>
+        <w:t>Cuenca</w:t>
+      </w:r>
+      <w:r>
+        <w:rPr>
+          <w:rFonts w:ascii="Courier New" w:hAnsi="Courier New" w:cs="Courier New"/>
+        </w:rPr>
+        <w:t xml:space="preserve"> - </w:t>
+      </w:r>
+      <w:r>
+        <w:rPr>
+          <w:rFonts w:ascii="Courier New" w:hAnsi="Courier New" w:cs="Courier New"/>
+        </w:rPr>
+        <w:t>1</w:t>
+      </w:r>
+    </w:p>
+    <w:p>
+      <w:pPr>
+        <w:pStyle w:val="Textosinformato"/>
+        <w:rPr>
+          <w:rFonts w:ascii="Courier New" w:hAnsi="Courier New" w:cs="Courier New"/>
+        </w:rPr>
+      </w:pPr>
+      <w:r>
+        <w:rPr>
+          <w:rFonts w:ascii="Courier New" w:hAnsi="Courier New" w:cs="Courier New"/>
+          <w:highlight w:val="yellow"/>
+        </w:rPr>
+        <w:t>Guipúzcoa</w:t>
+      </w:r>
+      <w:r>
+        <w:rPr>
+          <w:rFonts w:ascii="Courier New" w:hAnsi="Courier New" w:cs="Courier New"/>
+        </w:rPr>
+        <w:t xml:space="preserve"> - </w:t>
+      </w:r>
+      <w:r>
+        <w:rPr>
+          <w:rFonts w:ascii="Courier New" w:hAnsi="Courier New" w:cs="Courier New"/>
+        </w:rPr>
+        <w:t>14</w:t>
+      </w:r>
+    </w:p>
+    <w:p>
+      <w:pPr>
+        <w:pStyle w:val="Textosinformato"/>
+        <w:rPr>
+          <w:rFonts w:ascii="Courier New" w:hAnsi="Courier New" w:cs="Courier New"/>
+        </w:rPr>
+      </w:pPr>
+      <w:r>
+        <w:rPr>
+          <w:rFonts w:ascii="Courier New" w:hAnsi="Courier New" w:cs="Courier New"/>
+          <w:highlight w:val="yellow"/>
+        </w:rPr>
+        <w:t>Gerona</w:t>
+      </w:r>
+      <w:r>
+        <w:rPr>
+          <w:rFonts w:ascii="Courier New" w:hAnsi="Courier New" w:cs="Courier New"/>
+        </w:rPr>
+        <w:t xml:space="preserve"> - </w:t>
+      </w:r>
+      <w:r>
+        <w:rPr>
+          <w:rFonts w:ascii="Courier New" w:hAnsi="Courier New" w:cs="Courier New"/>
+        </w:rPr>
+        <w:t>1</w:t>
+      </w:r>
+    </w:p>
+    <w:p>
+      <w:pPr>
+        <w:pStyle w:val="Textosinformato"/>
+        <w:rPr>
+          <w:rFonts w:ascii="Courier New" w:hAnsi="Courier New" w:cs="Courier New"/>
+        </w:rPr>
+      </w:pPr>
+      <w:r>
+        <w:rPr>
+          <w:rFonts w:ascii="Courier New" w:hAnsi="Courier New" w:cs="Courier New"/>
+        </w:rPr>
+        <w:t>Granada</w:t>
+      </w:r>
+    </w:p>
+    <w:p>
+      <w:pPr>
+        <w:pStyle w:val="Textosinformato"/>
+        <w:rPr>
+          <w:rFonts w:ascii="Courier New" w:hAnsi="Courier New" w:cs="Courier New"/>
+        </w:rPr>
+      </w:pPr>
+      <w:r>
+        <w:rPr>
+          <w:rFonts w:ascii="Courier New" w:hAnsi="Courier New" w:cs="Courier New"/>
+          <w:highlight w:val="yellow"/>
+        </w:rPr>
+        <w:t>Guadalajara</w:t>
+      </w:r>
+      <w:r>
+        <w:rPr>
+          <w:rFonts w:ascii="Courier New" w:hAnsi="Courier New" w:cs="Courier New"/>
+        </w:rPr>
+        <w:t xml:space="preserve"> - </w:t>
+      </w:r>
+      <w:r>
+        <w:rPr>
+          <w:rFonts w:ascii="Courier New" w:hAnsi="Courier New" w:cs="Courier New"/>
+        </w:rPr>
+        <w:t>2</w:t>
+      </w:r>
+    </w:p>
+    <w:p>
+      <w:pPr>
+        <w:pStyle w:val="Textosinformato"/>
+        <w:rPr>
+          <w:rFonts w:ascii="Courier New" w:hAnsi="Courier New" w:cs="Courier New"/>
+        </w:rPr>
+      </w:pPr>
+      <w:r>
+        <w:rPr>
+          <w:rFonts w:ascii="Courier New" w:hAnsi="Courier New" w:cs="Courier New"/>
+        </w:rPr>
+        <w:t>Huelva</w:t>
+      </w:r>
+    </w:p>
+    <w:p>
+      <w:pPr>
+        <w:pStyle w:val="Textosinformato"/>
+        <w:rPr>
+          <w:rFonts w:ascii="Courier New" w:hAnsi="Courier New" w:cs="Courier New"/>
+        </w:rPr>
+      </w:pPr>
+      <w:r>
+        <w:rPr>
+          <w:rFonts w:ascii="Courier New" w:hAnsi="Courier New" w:cs="Courier New"/>
+          <w:highlight w:val="yellow"/>
+        </w:rPr>
+        <w:t>Huesca</w:t>
+      </w:r>
+      <w:r>
+        <w:rPr>
+          <w:rFonts w:ascii="Courier New" w:hAnsi="Courier New" w:cs="Courier New"/>
+        </w:rPr>
+        <w:t xml:space="preserve"> - </w:t>
+      </w:r>
+      <w:r>
+        <w:rPr>
+          <w:rFonts w:ascii="Courier New" w:hAnsi="Courier New" w:cs="Courier New"/>
+        </w:rPr>
+        <w:t>3</w:t>
+      </w:r>
+    </w:p>
+    <w:p>
+      <w:pPr>
+        <w:pStyle w:val="Textosinformato"/>
+        <w:rPr>
+          <w:rFonts w:ascii="Courier New" w:hAnsi="Courier New" w:cs="Courier New"/>
+        </w:rPr>
+      </w:pPr>
+      <w:r>
+        <w:rPr>
+          <w:rFonts w:ascii="Courier New" w:hAnsi="Courier New" w:cs="Courier New"/>
+        </w:rPr>
+        <w:t>Jaén</w:t>
+      </w:r>
+    </w:p>
+    <w:p>
+      <w:pPr>
+        <w:pStyle w:val="Textosinformato"/>
+        <w:rPr>
+          <w:rFonts w:ascii="Courier New" w:hAnsi="Courier New" w:cs="Courier New"/>
+        </w:rPr>
+      </w:pPr>
+      <w:r>
+        <w:rPr>
+          <w:rFonts w:ascii="Courier New" w:hAnsi="Courier New" w:cs="Courier New"/>
+          <w:highlight w:val="yellow"/>
+        </w:rPr>
+        <w:t>León</w:t>
+      </w:r>
+      <w:r>
+        <w:rPr>
+          <w:rFonts w:ascii="Courier New" w:hAnsi="Courier New" w:cs="Courier New"/>
+        </w:rPr>
+        <w:t xml:space="preserve"> - </w:t>
+      </w:r>
+      <w:r>
+        <w:rPr>
+          <w:rFonts w:ascii="Courier New" w:hAnsi="Courier New" w:cs="Courier New"/>
+        </w:rPr>
         <w:t>5</w:t>
       </w:r>
     </w:p>
@@ -523,7 +727,7 @@
           <w:rFonts w:ascii="Courier New" w:hAnsi="Courier New" w:cs="Courier New"/>
           <w:highlight w:val="yellow"/>
         </w:rPr>
-        <w:t>Cuenca</w:t>
+        <w:t>Lérida</w:t>
       </w:r>
       <w:r>
         <w:rPr>
@@ -550,210 +754,6 @@
           <w:rFonts w:ascii="Courier New" w:hAnsi="Courier New" w:cs="Courier New"/>
           <w:highlight w:val="yellow"/>
         </w:rPr>
-        <w:t>Guipúzcoa</w:t>
-      </w:r>
-      <w:r>
-        <w:rPr>
-          <w:rFonts w:ascii="Courier New" w:hAnsi="Courier New" w:cs="Courier New"/>
-        </w:rPr>
-        <w:t xml:space="preserve"> - </w:t>
-      </w:r>
-      <w:r>
-        <w:rPr>
-          <w:rFonts w:ascii="Courier New" w:hAnsi="Courier New" w:cs="Courier New"/>
-        </w:rPr>
-        <w:t>14</w:t>
-      </w:r>
-    </w:p>
-    <w:p>
-      <w:pPr>
-        <w:pStyle w:val="Textosinformato"/>
-        <w:rPr>
-          <w:rFonts w:ascii="Courier New" w:hAnsi="Courier New" w:cs="Courier New"/>
-        </w:rPr>
-      </w:pPr>
-      <w:r>
-        <w:rPr>
-          <w:rFonts w:ascii="Courier New" w:hAnsi="Courier New" w:cs="Courier New"/>
-          <w:highlight w:val="yellow"/>
-        </w:rPr>
-        <w:t>Gerona</w:t>
-      </w:r>
-      <w:r>
-        <w:rPr>
-          <w:rFonts w:ascii="Courier New" w:hAnsi="Courier New" w:cs="Courier New"/>
-        </w:rPr>
-        <w:t xml:space="preserve"> - </w:t>
-      </w:r>
-      <w:r>
-        <w:rPr>
-          <w:rFonts w:ascii="Courier New" w:hAnsi="Courier New" w:cs="Courier New"/>
-        </w:rPr>
-        <w:t>1</w:t>
-      </w:r>
-    </w:p>
-    <w:p>
-      <w:pPr>
-        <w:pStyle w:val="Textosinformato"/>
-        <w:rPr>
-          <w:rFonts w:ascii="Courier New" w:hAnsi="Courier New" w:cs="Courier New"/>
-        </w:rPr>
-      </w:pPr>
-      <w:r>
-        <w:rPr>
-          <w:rFonts w:ascii="Courier New" w:hAnsi="Courier New" w:cs="Courier New"/>
-        </w:rPr>
-        <w:t>Granada</w:t>
-      </w:r>
-    </w:p>
-    <w:p>
-      <w:pPr>
-        <w:pStyle w:val="Textosinformato"/>
-        <w:rPr>
-          <w:rFonts w:ascii="Courier New" w:hAnsi="Courier New" w:cs="Courier New"/>
-        </w:rPr>
-      </w:pPr>
-      <w:r>
-        <w:rPr>
-          <w:rFonts w:ascii="Courier New" w:hAnsi="Courier New" w:cs="Courier New"/>
-          <w:highlight w:val="yellow"/>
-        </w:rPr>
-        <w:t>Guadalajara</w:t>
-      </w:r>
-      <w:r>
-        <w:rPr>
-          <w:rFonts w:ascii="Courier New" w:hAnsi="Courier New" w:cs="Courier New"/>
-        </w:rPr>
-        <w:t xml:space="preserve"> - </w:t>
-      </w:r>
-      <w:r>
-        <w:rPr>
-          <w:rFonts w:ascii="Courier New" w:hAnsi="Courier New" w:cs="Courier New"/>
-        </w:rPr>
-        <w:t>2</w:t>
-      </w:r>
-    </w:p>
-    <w:p>
-      <w:pPr>
-        <w:pStyle w:val="Textosinformato"/>
-        <w:rPr>
-          <w:rFonts w:ascii="Courier New" w:hAnsi="Courier New" w:cs="Courier New"/>
-        </w:rPr>
-      </w:pPr>
-      <w:r>
-        <w:rPr>
-          <w:rFonts w:ascii="Courier New" w:hAnsi="Courier New" w:cs="Courier New"/>
-        </w:rPr>
-        <w:t>Huelva</w:t>
-      </w:r>
-    </w:p>
-    <w:p>
-      <w:pPr>
-        <w:pStyle w:val="Textosinformato"/>
-        <w:rPr>
-          <w:rFonts w:ascii="Courier New" w:hAnsi="Courier New" w:cs="Courier New"/>
-        </w:rPr>
-      </w:pPr>
-      <w:r>
-        <w:rPr>
-          <w:rFonts w:ascii="Courier New" w:hAnsi="Courier New" w:cs="Courier New"/>
-          <w:highlight w:val="yellow"/>
-        </w:rPr>
-        <w:t>Huesca</w:t>
-      </w:r>
-      <w:r>
-        <w:rPr>
-          <w:rFonts w:ascii="Courier New" w:hAnsi="Courier New" w:cs="Courier New"/>
-        </w:rPr>
-        <w:t xml:space="preserve"> - </w:t>
-      </w:r>
-      <w:r>
-        <w:rPr>
-          <w:rFonts w:ascii="Courier New" w:hAnsi="Courier New" w:cs="Courier New"/>
-        </w:rPr>
-        <w:t>3</w:t>
-      </w:r>
-    </w:p>
-    <w:p>
-      <w:pPr>
-        <w:pStyle w:val="Textosinformato"/>
-        <w:rPr>
-          <w:rFonts w:ascii="Courier New" w:hAnsi="Courier New" w:cs="Courier New"/>
-        </w:rPr>
-      </w:pPr>
-      <w:r>
-        <w:rPr>
-          <w:rFonts w:ascii="Courier New" w:hAnsi="Courier New" w:cs="Courier New"/>
-        </w:rPr>
-        <w:t>Jaén</w:t>
-      </w:r>
-    </w:p>
-    <w:p>
-      <w:pPr>
-        <w:pStyle w:val="Textosinformato"/>
-        <w:rPr>
-          <w:rFonts w:ascii="Courier New" w:hAnsi="Courier New" w:cs="Courier New"/>
-        </w:rPr>
-      </w:pPr>
-      <w:r>
-        <w:rPr>
-          <w:rFonts w:ascii="Courier New" w:hAnsi="Courier New" w:cs="Courier New"/>
-          <w:highlight w:val="yellow"/>
-        </w:rPr>
-        <w:t>León</w:t>
-      </w:r>
-      <w:r>
-        <w:rPr>
-          <w:rFonts w:ascii="Courier New" w:hAnsi="Courier New" w:cs="Courier New"/>
-        </w:rPr>
-        <w:t xml:space="preserve"> - </w:t>
-      </w:r>
-      <w:r>
-        <w:rPr>
-          <w:rFonts w:ascii="Courier New" w:hAnsi="Courier New" w:cs="Courier New"/>
-        </w:rPr>
-        <w:t>5</w:t>
-      </w:r>
-    </w:p>
-    <w:p>
-      <w:pPr>
-        <w:pStyle w:val="Textosinformato"/>
-        <w:rPr>
-          <w:rFonts w:ascii="Courier New" w:hAnsi="Courier New" w:cs="Courier New"/>
-        </w:rPr>
-      </w:pPr>
-      <w:r>
-        <w:rPr>
-          <w:rFonts w:ascii="Courier New" w:hAnsi="Courier New" w:cs="Courier New"/>
-          <w:highlight w:val="yellow"/>
-        </w:rPr>
-        <w:t>Lérida</w:t>
-      </w:r>
-      <w:r>
-        <w:rPr>
-          <w:rFonts w:ascii="Courier New" w:hAnsi="Courier New" w:cs="Courier New"/>
-        </w:rPr>
-        <w:t xml:space="preserve"> - </w:t>
-      </w:r>
-      <w:r>
-        <w:rPr>
-          <w:rFonts w:ascii="Courier New" w:hAnsi="Courier New" w:cs="Courier New"/>
-        </w:rPr>
-        <w:t>1</w:t>
-      </w:r>
-    </w:p>
-    <w:p>
-      <w:pPr>
-        <w:pStyle w:val="Textosinformato"/>
-        <w:rPr>
-          <w:rFonts w:ascii="Courier New" w:hAnsi="Courier New" w:cs="Courier New"/>
-        </w:rPr>
-      </w:pPr>
-      <w:r>
-        <w:rPr>
-          <w:rFonts w:ascii="Courier New" w:hAnsi="Courier New" w:cs="Courier New"/>
-          <w:highlight w:val="yellow"/>
-        </w:rPr>
         <w:t>Lugo</w:t>
       </w:r>
       <w:r>
@@ -766,573 +766,573 @@
         <w:rPr>
           <w:rFonts w:ascii="Courier New" w:hAnsi="Courier New" w:cs="Courier New"/>
         </w:rPr>
-        <w:t>1</w:t>
-      </w:r>
-    </w:p>
-    <w:p>
-      <w:pPr>
-        <w:pStyle w:val="Textosinformato"/>
-        <w:rPr>
-          <w:rFonts w:ascii="Courier New" w:hAnsi="Courier New" w:cs="Courier New"/>
-        </w:rPr>
-      </w:pPr>
-      <w:r>
-        <w:rPr>
-          <w:rFonts w:ascii="Courier New" w:hAnsi="Courier New" w:cs="Courier New"/>
-          <w:highlight w:val="yellow"/>
-        </w:rPr>
-        <w:t>Madrid</w:t>
-      </w:r>
-      <w:r>
-        <w:rPr>
-          <w:rFonts w:ascii="Courier New" w:hAnsi="Courier New" w:cs="Courier New"/>
-        </w:rPr>
-        <w:t xml:space="preserve"> - </w:t>
-      </w:r>
-      <w:r>
-        <w:rPr>
-          <w:rFonts w:ascii="Courier New" w:hAnsi="Courier New" w:cs="Courier New"/>
-        </w:rPr>
-        <w:t>26</w:t>
-      </w:r>
-    </w:p>
-    <w:p>
-      <w:pPr>
-        <w:pStyle w:val="Textosinformato"/>
-        <w:rPr>
-          <w:rFonts w:ascii="Courier New" w:hAnsi="Courier New" w:cs="Courier New"/>
-        </w:rPr>
-      </w:pPr>
-      <w:r>
-        <w:rPr>
-          <w:rFonts w:ascii="Courier New" w:hAnsi="Courier New" w:cs="Courier New"/>
-        </w:rPr>
-        <w:t>Málaga</w:t>
-      </w:r>
-    </w:p>
-    <w:p>
-      <w:pPr>
-        <w:pStyle w:val="Textosinformato"/>
-        <w:rPr>
-          <w:rFonts w:ascii="Courier New" w:hAnsi="Courier New" w:cs="Courier New"/>
-        </w:rPr>
-      </w:pPr>
-      <w:r>
-        <w:rPr>
-          <w:rFonts w:ascii="Courier New" w:hAnsi="Courier New" w:cs="Courier New"/>
-          <w:highlight w:val="yellow"/>
-        </w:rPr>
-        <w:t>Murcia</w:t>
-      </w:r>
-      <w:r>
-        <w:rPr>
-          <w:rFonts w:ascii="Courier New" w:hAnsi="Courier New" w:cs="Courier New"/>
-        </w:rPr>
-        <w:t xml:space="preserve"> - </w:t>
-      </w:r>
-      <w:r>
-        <w:rPr>
-          <w:rFonts w:ascii="Courier New" w:hAnsi="Courier New" w:cs="Courier New"/>
-        </w:rPr>
-        <w:t>8</w:t>
-      </w:r>
-    </w:p>
-    <w:p>
-      <w:pPr>
-        <w:pStyle w:val="Textosinformato"/>
-        <w:rPr>
-          <w:rFonts w:ascii="Courier New" w:hAnsi="Courier New" w:cs="Courier New"/>
-        </w:rPr>
-      </w:pPr>
-      <w:r>
-        <w:rPr>
-          <w:rFonts w:ascii="Courier New" w:hAnsi="Courier New" w:cs="Courier New"/>
-          <w:highlight w:val="yellow"/>
-        </w:rPr>
-        <w:t>Navarra</w:t>
-      </w:r>
-      <w:r>
-        <w:rPr>
-          <w:rFonts w:ascii="Courier New" w:hAnsi="Courier New" w:cs="Courier New"/>
-        </w:rPr>
-        <w:t xml:space="preserve"> - </w:t>
-      </w:r>
-      <w:r>
-        <w:rPr>
-          <w:rFonts w:ascii="Courier New" w:hAnsi="Courier New" w:cs="Courier New"/>
-        </w:rPr>
-        <w:t>9</w:t>
-      </w:r>
-    </w:p>
-    <w:p>
-      <w:pPr>
-        <w:pStyle w:val="Textosinformato"/>
-        <w:rPr>
-          <w:rFonts w:ascii="Courier New" w:hAnsi="Courier New" w:cs="Courier New"/>
-        </w:rPr>
-      </w:pPr>
-      <w:r>
-        <w:rPr>
-          <w:rFonts w:ascii="Courier New" w:hAnsi="Courier New" w:cs="Courier New"/>
-          <w:highlight w:val="yellow"/>
-        </w:rPr>
-        <w:t>Ourense</w:t>
-      </w:r>
-      <w:r>
-        <w:rPr>
-          <w:rFonts w:ascii="Courier New" w:hAnsi="Courier New" w:cs="Courier New"/>
-        </w:rPr>
-        <w:t xml:space="preserve"> - </w:t>
-      </w:r>
-      <w:r>
-        <w:rPr>
-          <w:rFonts w:ascii="Courier New" w:hAnsi="Courier New" w:cs="Courier New"/>
-        </w:rPr>
-        <w:t>2</w:t>
-      </w:r>
-    </w:p>
-    <w:p>
-      <w:pPr>
-        <w:pStyle w:val="Textosinformato"/>
-        <w:rPr>
-          <w:rFonts w:ascii="Courier New" w:hAnsi="Courier New" w:cs="Courier New"/>
-        </w:rPr>
-      </w:pPr>
-      <w:r>
-        <w:rPr>
-          <w:rFonts w:ascii="Courier New" w:hAnsi="Courier New" w:cs="Courier New"/>
-          <w:highlight w:val="yellow"/>
-        </w:rPr>
-        <w:t>Palencia</w:t>
-      </w:r>
-      <w:r>
-        <w:rPr>
-          <w:rFonts w:ascii="Courier New" w:hAnsi="Courier New" w:cs="Courier New"/>
-        </w:rPr>
-        <w:t xml:space="preserve"> - </w:t>
-      </w:r>
-      <w:r>
-        <w:rPr>
-          <w:rFonts w:ascii="Courier New" w:hAnsi="Courier New" w:cs="Courier New"/>
-        </w:rPr>
-        <w:t>2</w:t>
-      </w:r>
-    </w:p>
-    <w:p>
-      <w:pPr>
-        <w:pStyle w:val="Textosinformato"/>
-        <w:rPr>
-          <w:rFonts w:ascii="Courier New" w:hAnsi="Courier New" w:cs="Courier New"/>
-        </w:rPr>
-      </w:pPr>
-      <w:r>
-        <w:rPr>
-          <w:rFonts w:ascii="Courier New" w:hAnsi="Courier New" w:cs="Courier New"/>
-          <w:highlight w:val="yellow"/>
-        </w:rPr>
-        <w:t>Las</w:t>
-      </w:r>
-      <w:r>
-        <w:rPr>
-          <w:rFonts w:ascii="Courier New" w:hAnsi="Courier New" w:cs="Courier New"/>
-          <w:highlight w:val="yellow"/>
-        </w:rPr>
-        <w:t xml:space="preserve"> - </w:t>
-      </w:r>
-      <w:r>
-        <w:rPr>
-          <w:rFonts w:ascii="Courier New" w:hAnsi="Courier New" w:cs="Courier New"/>
-          <w:highlight w:val="yellow"/>
-        </w:rPr>
-        <w:t>Palmas</w:t>
-      </w:r>
-      <w:r>
-        <w:rPr>
-          <w:rFonts w:ascii="Courier New" w:hAnsi="Courier New" w:cs="Courier New"/>
-        </w:rPr>
-        <w:t xml:space="preserve"> - </w:t>
-      </w:r>
-      <w:r>
-        <w:rPr>
-          <w:rFonts w:ascii="Courier New" w:hAnsi="Courier New" w:cs="Courier New"/>
-        </w:rPr>
-        <w:t>20</w:t>
-      </w:r>
-    </w:p>
-    <w:p>
-      <w:pPr>
-        <w:pStyle w:val="Textosinformato"/>
-        <w:rPr>
-          <w:rFonts w:ascii="Courier New" w:hAnsi="Courier New" w:cs="Courier New"/>
-        </w:rPr>
-      </w:pPr>
-      <w:r>
-        <w:rPr>
-          <w:rFonts w:ascii="Courier New" w:hAnsi="Courier New" w:cs="Courier New"/>
-          <w:highlight w:val="yellow"/>
-        </w:rPr>
-        <w:t>Pontevedra</w:t>
-      </w:r>
-      <w:r>
-        <w:rPr>
-          <w:rFonts w:ascii="Courier New" w:hAnsi="Courier New" w:cs="Courier New"/>
-        </w:rPr>
-        <w:t xml:space="preserve"> - </w:t>
-      </w:r>
-      <w:r>
-        <w:rPr>
-          <w:rFonts w:ascii="Courier New" w:hAnsi="Courier New" w:cs="Courier New"/>
-        </w:rPr>
         <w:t>4</w:t>
-      </w:r>
-    </w:p>
-    <w:p>
-      <w:pPr>
-        <w:pStyle w:val="Textosinformato"/>
-        <w:rPr>
-          <w:rFonts w:ascii="Courier New" w:hAnsi="Courier New" w:cs="Courier New"/>
-        </w:rPr>
-      </w:pPr>
-      <w:r>
-        <w:rPr>
-          <w:rFonts w:ascii="Courier New" w:hAnsi="Courier New" w:cs="Courier New"/>
-          <w:highlight w:val="yellow"/>
-        </w:rPr>
-        <w:t>Rioja,</w:t>
-      </w:r>
-      <w:r>
-        <w:rPr>
-          <w:rFonts w:ascii="Courier New" w:hAnsi="Courier New" w:cs="Courier New"/>
-          <w:highlight w:val="yellow"/>
-        </w:rPr>
-        <w:t xml:space="preserve"> - </w:t>
-      </w:r>
-      <w:r>
-        <w:rPr>
-          <w:rFonts w:ascii="Courier New" w:hAnsi="Courier New" w:cs="Courier New"/>
-          <w:highlight w:val="yellow"/>
-        </w:rPr>
-        <w:t>La</w:t>
-      </w:r>
-      <w:r>
-        <w:rPr>
-          <w:rFonts w:ascii="Courier New" w:hAnsi="Courier New" w:cs="Courier New"/>
-        </w:rPr>
-        <w:t xml:space="preserve"> - </w:t>
-      </w:r>
-      <w:r>
-        <w:rPr>
-          <w:rFonts w:ascii="Courier New" w:hAnsi="Courier New" w:cs="Courier New"/>
-        </w:rPr>
-        <w:t>5</w:t>
-      </w:r>
-    </w:p>
-    <w:p>
-      <w:pPr>
-        <w:pStyle w:val="Textosinformato"/>
-        <w:rPr>
-          <w:rFonts w:ascii="Courier New" w:hAnsi="Courier New" w:cs="Courier New"/>
-        </w:rPr>
-      </w:pPr>
-      <w:r>
-        <w:rPr>
-          <w:rFonts w:ascii="Courier New" w:hAnsi="Courier New" w:cs="Courier New"/>
-          <w:highlight w:val="yellow"/>
-        </w:rPr>
-        <w:t>Salamanca</w:t>
-      </w:r>
-      <w:r>
-        <w:rPr>
-          <w:rFonts w:ascii="Courier New" w:hAnsi="Courier New" w:cs="Courier New"/>
-        </w:rPr>
-        <w:t xml:space="preserve"> - </w:t>
-      </w:r>
-      <w:r>
-        <w:rPr>
-          <w:rFonts w:ascii="Courier New" w:hAnsi="Courier New" w:cs="Courier New"/>
-        </w:rPr>
-        <w:t>3</w:t>
-      </w:r>
-    </w:p>
-    <w:p>
-      <w:pPr>
-        <w:pStyle w:val="Textosinformato"/>
-        <w:rPr>
-          <w:rFonts w:ascii="Courier New" w:hAnsi="Courier New" w:cs="Courier New"/>
-        </w:rPr>
-      </w:pPr>
-      <w:r>
-        <w:rPr>
-          <w:rFonts w:ascii="Courier New" w:hAnsi="Courier New" w:cs="Courier New"/>
-          <w:highlight w:val="yellow"/>
-        </w:rPr>
-        <w:t>Santa</w:t>
-      </w:r>
-      <w:r>
-        <w:rPr>
-          <w:rFonts w:ascii="Courier New" w:hAnsi="Courier New" w:cs="Courier New"/>
-          <w:highlight w:val="yellow"/>
-        </w:rPr>
-        <w:t xml:space="preserve"> - </w:t>
-      </w:r>
-      <w:r>
-        <w:rPr>
-          <w:rFonts w:ascii="Courier New" w:hAnsi="Courier New" w:cs="Courier New"/>
-          <w:highlight w:val="yellow"/>
-        </w:rPr>
-        <w:t>Cruz</w:t>
-      </w:r>
-      <w:r>
-        <w:rPr>
-          <w:rFonts w:ascii="Courier New" w:hAnsi="Courier New" w:cs="Courier New"/>
-          <w:highlight w:val="yellow"/>
-        </w:rPr>
-        <w:t xml:space="preserve"> - </w:t>
-      </w:r>
-      <w:r>
-        <w:rPr>
-          <w:rFonts w:ascii="Courier New" w:hAnsi="Courier New" w:cs="Courier New"/>
-          <w:highlight w:val="yellow"/>
-        </w:rPr>
-        <w:t>de</w:t>
-      </w:r>
-      <w:r>
-        <w:rPr>
-          <w:rFonts w:ascii="Courier New" w:hAnsi="Courier New" w:cs="Courier New"/>
-          <w:highlight w:val="yellow"/>
-        </w:rPr>
-        <w:t xml:space="preserve"> - </w:t>
-      </w:r>
-      <w:r>
-        <w:rPr>
-          <w:rFonts w:ascii="Courier New" w:hAnsi="Courier New" w:cs="Courier New"/>
-          <w:highlight w:val="yellow"/>
-        </w:rPr>
-        <w:t>Tenerife</w:t>
-      </w:r>
-      <w:r>
-        <w:rPr>
-          <w:rFonts w:ascii="Courier New" w:hAnsi="Courier New" w:cs="Courier New"/>
-        </w:rPr>
-        <w:t xml:space="preserve"> - </w:t>
-      </w:r>
-      <w:r>
-        <w:rPr>
-          <w:rFonts w:ascii="Courier New" w:hAnsi="Courier New" w:cs="Courier New"/>
-        </w:rPr>
-        <w:t>30</w:t>
-      </w:r>
-    </w:p>
-    <w:p>
-      <w:pPr>
-        <w:pStyle w:val="Textosinformato"/>
-        <w:rPr>
-          <w:rFonts w:ascii="Courier New" w:hAnsi="Courier New" w:cs="Courier New"/>
-        </w:rPr>
-      </w:pPr>
-      <w:r>
-        <w:rPr>
-          <w:rFonts w:ascii="Courier New" w:hAnsi="Courier New" w:cs="Courier New"/>
-          <w:highlight w:val="yellow"/>
-        </w:rPr>
-        <w:t>Segovia</w:t>
-      </w:r>
-      <w:r>
-        <w:rPr>
-          <w:rFonts w:ascii="Courier New" w:hAnsi="Courier New" w:cs="Courier New"/>
-        </w:rPr>
-        <w:t xml:space="preserve"> - </w:t>
-      </w:r>
-      <w:r>
-        <w:rPr>
-          <w:rFonts w:ascii="Courier New" w:hAnsi="Courier New" w:cs="Courier New"/>
-        </w:rPr>
-        <w:t>1</w:t>
-      </w:r>
-    </w:p>
-    <w:p>
-      <w:pPr>
-        <w:pStyle w:val="Textosinformato"/>
-        <w:rPr>
-          <w:rFonts w:ascii="Courier New" w:hAnsi="Courier New" w:cs="Courier New"/>
-        </w:rPr>
-      </w:pPr>
-      <w:r>
-        <w:rPr>
-          <w:rFonts w:ascii="Courier New" w:hAnsi="Courier New" w:cs="Courier New"/>
-        </w:rPr>
-        <w:t>Sevilla</w:t>
-      </w:r>
-    </w:p>
-    <w:p>
-      <w:pPr>
-        <w:pStyle w:val="Textosinformato"/>
-        <w:rPr>
-          <w:rFonts w:ascii="Courier New" w:hAnsi="Courier New" w:cs="Courier New"/>
-        </w:rPr>
-      </w:pPr>
-      <w:r>
-        <w:rPr>
-          <w:rFonts w:ascii="Courier New" w:hAnsi="Courier New" w:cs="Courier New"/>
-          <w:highlight w:val="yellow"/>
-        </w:rPr>
-        <w:t>Soria</w:t>
-      </w:r>
-      <w:r>
-        <w:rPr>
-          <w:rFonts w:ascii="Courier New" w:hAnsi="Courier New" w:cs="Courier New"/>
-        </w:rPr>
-        <w:t xml:space="preserve"> - </w:t>
-      </w:r>
-      <w:r>
-        <w:rPr>
-          <w:rFonts w:ascii="Courier New" w:hAnsi="Courier New" w:cs="Courier New"/>
-        </w:rPr>
-        <w:t>2</w:t>
-      </w:r>
-    </w:p>
-    <w:p>
-      <w:pPr>
-        <w:pStyle w:val="Textosinformato"/>
-        <w:rPr>
-          <w:rFonts w:ascii="Courier New" w:hAnsi="Courier New" w:cs="Courier New"/>
-        </w:rPr>
-      </w:pPr>
-      <w:r>
-        <w:rPr>
-          <w:rFonts w:ascii="Courier New" w:hAnsi="Courier New" w:cs="Courier New"/>
-          <w:highlight w:val="yellow"/>
-        </w:rPr>
-        <w:t>Tarragona</w:t>
-      </w:r>
-      <w:r>
-        <w:rPr>
-          <w:rFonts w:ascii="Courier New" w:hAnsi="Courier New" w:cs="Courier New"/>
-        </w:rPr>
-        <w:t xml:space="preserve"> - </w:t>
-      </w:r>
-      <w:r>
-        <w:rPr>
-          <w:rFonts w:ascii="Courier New" w:hAnsi="Courier New" w:cs="Courier New"/>
-        </w:rPr>
-        <w:t>6</w:t>
-      </w:r>
-    </w:p>
-    <w:p>
-      <w:pPr>
-        <w:pStyle w:val="Textosinformato"/>
-        <w:rPr>
-          <w:rFonts w:ascii="Courier New" w:hAnsi="Courier New" w:cs="Courier New"/>
-        </w:rPr>
-      </w:pPr>
-      <w:r>
-        <w:rPr>
-          <w:rFonts w:ascii="Courier New" w:hAnsi="Courier New" w:cs="Courier New"/>
-          <w:highlight w:val="yellow"/>
-        </w:rPr>
-        <w:t>Teruel</w:t>
-      </w:r>
-      <w:r>
-        <w:rPr>
-          <w:rFonts w:ascii="Courier New" w:hAnsi="Courier New" w:cs="Courier New"/>
-        </w:rPr>
-        <w:t xml:space="preserve"> - </w:t>
-      </w:r>
-      <w:r>
-        <w:rPr>
-          <w:rFonts w:ascii="Courier New" w:hAnsi="Courier New" w:cs="Courier New"/>
-        </w:rPr>
-        <w:t>1</w:t>
-      </w:r>
-    </w:p>
-    <w:p>
-      <w:pPr>
-        <w:pStyle w:val="Textosinformato"/>
-        <w:rPr>
-          <w:rFonts w:ascii="Courier New" w:hAnsi="Courier New" w:cs="Courier New"/>
-        </w:rPr>
-      </w:pPr>
-      <w:r>
-        <w:rPr>
-          <w:rFonts w:ascii="Courier New" w:hAnsi="Courier New" w:cs="Courier New"/>
-          <w:highlight w:val="yellow"/>
-        </w:rPr>
-        <w:t>Toledo</w:t>
-      </w:r>
-      <w:r>
-        <w:rPr>
-          <w:rFonts w:ascii="Courier New" w:hAnsi="Courier New" w:cs="Courier New"/>
-        </w:rPr>
-        <w:t xml:space="preserve"> - </w:t>
-      </w:r>
-      <w:r>
-        <w:rPr>
-          <w:rFonts w:ascii="Courier New" w:hAnsi="Courier New" w:cs="Courier New"/>
-        </w:rPr>
-        <w:t>3</w:t>
-      </w:r>
-    </w:p>
-    <w:p>
-      <w:pPr>
-        <w:pStyle w:val="Textosinformato"/>
-        <w:rPr>
-          <w:rFonts w:ascii="Courier New" w:hAnsi="Courier New" w:cs="Courier New"/>
-        </w:rPr>
-      </w:pPr>
-      <w:r>
-        <w:rPr>
-          <w:rFonts w:ascii="Courier New" w:hAnsi="Courier New" w:cs="Courier New"/>
-          <w:highlight w:val="yellow"/>
-        </w:rPr>
-        <w:t>Valencia</w:t>
-      </w:r>
-      <w:r>
-        <w:rPr>
-          <w:rFonts w:ascii="Courier New" w:hAnsi="Courier New" w:cs="Courier New"/>
-        </w:rPr>
-        <w:t xml:space="preserve"> - </w:t>
-      </w:r>
-      <w:r>
-        <w:rPr>
-          <w:rFonts w:ascii="Courier New" w:hAnsi="Courier New" w:cs="Courier New"/>
-        </w:rPr>
-        <w:t>2</w:t>
-      </w:r>
-      <w:r>
-        <w:rPr>
-          <w:rFonts w:ascii="Courier New" w:hAnsi="Courier New" w:cs="Courier New"/>
-        </w:rPr>
-        <w:t>6</w:t>
-      </w:r>
-    </w:p>
-    <w:p>
-      <w:pPr>
-        <w:pStyle w:val="Textosinformato"/>
-        <w:rPr>
-          <w:rFonts w:ascii="Courier New" w:hAnsi="Courier New" w:cs="Courier New"/>
-        </w:rPr>
-      </w:pPr>
-      <w:r>
-        <w:rPr>
-          <w:rFonts w:ascii="Courier New" w:hAnsi="Courier New" w:cs="Courier New"/>
-          <w:highlight w:val="yellow"/>
-        </w:rPr>
-        <w:t>Valladolid</w:t>
-      </w:r>
-      <w:r>
-        <w:rPr>
-          <w:rFonts w:ascii="Courier New" w:hAnsi="Courier New" w:cs="Courier New"/>
-        </w:rPr>
-        <w:t xml:space="preserve"> - </w:t>
-      </w:r>
-      <w:r>
-        <w:rPr>
-          <w:rFonts w:ascii="Courier New" w:hAnsi="Courier New" w:cs="Courier New"/>
-        </w:rPr>
-        <w:t>6</w:t>
       </w:r>
       <w:bookmarkStart w:id="0" w:name="_GoBack"/>
       <w:bookmarkEnd w:id="0"/>
+    </w:p>
+    <w:p>
+      <w:pPr>
+        <w:pStyle w:val="Textosinformato"/>
+        <w:rPr>
+          <w:rFonts w:ascii="Courier New" w:hAnsi="Courier New" w:cs="Courier New"/>
+        </w:rPr>
+      </w:pPr>
+      <w:r>
+        <w:rPr>
+          <w:rFonts w:ascii="Courier New" w:hAnsi="Courier New" w:cs="Courier New"/>
+          <w:highlight w:val="yellow"/>
+        </w:rPr>
+        <w:t>Madrid</w:t>
+      </w:r>
+      <w:r>
+        <w:rPr>
+          <w:rFonts w:ascii="Courier New" w:hAnsi="Courier New" w:cs="Courier New"/>
+        </w:rPr>
+        <w:t xml:space="preserve"> - </w:t>
+      </w:r>
+      <w:r>
+        <w:rPr>
+          <w:rFonts w:ascii="Courier New" w:hAnsi="Courier New" w:cs="Courier New"/>
+        </w:rPr>
+        <w:t>26</w:t>
+      </w:r>
+    </w:p>
+    <w:p>
+      <w:pPr>
+        <w:pStyle w:val="Textosinformato"/>
+        <w:rPr>
+          <w:rFonts w:ascii="Courier New" w:hAnsi="Courier New" w:cs="Courier New"/>
+        </w:rPr>
+      </w:pPr>
+      <w:r>
+        <w:rPr>
+          <w:rFonts w:ascii="Courier New" w:hAnsi="Courier New" w:cs="Courier New"/>
+        </w:rPr>
+        <w:t>Málaga</w:t>
+      </w:r>
+    </w:p>
+    <w:p>
+      <w:pPr>
+        <w:pStyle w:val="Textosinformato"/>
+        <w:rPr>
+          <w:rFonts w:ascii="Courier New" w:hAnsi="Courier New" w:cs="Courier New"/>
+        </w:rPr>
+      </w:pPr>
+      <w:r>
+        <w:rPr>
+          <w:rFonts w:ascii="Courier New" w:hAnsi="Courier New" w:cs="Courier New"/>
+          <w:highlight w:val="yellow"/>
+        </w:rPr>
+        <w:t>Murcia</w:t>
+      </w:r>
+      <w:r>
+        <w:rPr>
+          <w:rFonts w:ascii="Courier New" w:hAnsi="Courier New" w:cs="Courier New"/>
+        </w:rPr>
+        <w:t xml:space="preserve"> - </w:t>
+      </w:r>
+      <w:r>
+        <w:rPr>
+          <w:rFonts w:ascii="Courier New" w:hAnsi="Courier New" w:cs="Courier New"/>
+        </w:rPr>
+        <w:t>8</w:t>
+      </w:r>
+    </w:p>
+    <w:p>
+      <w:pPr>
+        <w:pStyle w:val="Textosinformato"/>
+        <w:rPr>
+          <w:rFonts w:ascii="Courier New" w:hAnsi="Courier New" w:cs="Courier New"/>
+        </w:rPr>
+      </w:pPr>
+      <w:r>
+        <w:rPr>
+          <w:rFonts w:ascii="Courier New" w:hAnsi="Courier New" w:cs="Courier New"/>
+          <w:highlight w:val="yellow"/>
+        </w:rPr>
+        <w:t>Navarra</w:t>
+      </w:r>
+      <w:r>
+        <w:rPr>
+          <w:rFonts w:ascii="Courier New" w:hAnsi="Courier New" w:cs="Courier New"/>
+        </w:rPr>
+        <w:t xml:space="preserve"> - </w:t>
+      </w:r>
+      <w:r>
+        <w:rPr>
+          <w:rFonts w:ascii="Courier New" w:hAnsi="Courier New" w:cs="Courier New"/>
+        </w:rPr>
+        <w:t>9</w:t>
+      </w:r>
+    </w:p>
+    <w:p>
+      <w:pPr>
+        <w:pStyle w:val="Textosinformato"/>
+        <w:rPr>
+          <w:rFonts w:ascii="Courier New" w:hAnsi="Courier New" w:cs="Courier New"/>
+        </w:rPr>
+      </w:pPr>
+      <w:r>
+        <w:rPr>
+          <w:rFonts w:ascii="Courier New" w:hAnsi="Courier New" w:cs="Courier New"/>
+          <w:highlight w:val="yellow"/>
+        </w:rPr>
+        <w:t>Ourense</w:t>
+      </w:r>
+      <w:r>
+        <w:rPr>
+          <w:rFonts w:ascii="Courier New" w:hAnsi="Courier New" w:cs="Courier New"/>
+        </w:rPr>
+        <w:t xml:space="preserve"> - </w:t>
+      </w:r>
+      <w:r>
+        <w:rPr>
+          <w:rFonts w:ascii="Courier New" w:hAnsi="Courier New" w:cs="Courier New"/>
+        </w:rPr>
+        <w:t>2</w:t>
+      </w:r>
+    </w:p>
+    <w:p>
+      <w:pPr>
+        <w:pStyle w:val="Textosinformato"/>
+        <w:rPr>
+          <w:rFonts w:ascii="Courier New" w:hAnsi="Courier New" w:cs="Courier New"/>
+        </w:rPr>
+      </w:pPr>
+      <w:r>
+        <w:rPr>
+          <w:rFonts w:ascii="Courier New" w:hAnsi="Courier New" w:cs="Courier New"/>
+          <w:highlight w:val="yellow"/>
+        </w:rPr>
+        <w:t>Palencia</w:t>
+      </w:r>
+      <w:r>
+        <w:rPr>
+          <w:rFonts w:ascii="Courier New" w:hAnsi="Courier New" w:cs="Courier New"/>
+        </w:rPr>
+        <w:t xml:space="preserve"> - </w:t>
+      </w:r>
+      <w:r>
+        <w:rPr>
+          <w:rFonts w:ascii="Courier New" w:hAnsi="Courier New" w:cs="Courier New"/>
+        </w:rPr>
+        <w:t>2</w:t>
+      </w:r>
+    </w:p>
+    <w:p>
+      <w:pPr>
+        <w:pStyle w:val="Textosinformato"/>
+        <w:rPr>
+          <w:rFonts w:ascii="Courier New" w:hAnsi="Courier New" w:cs="Courier New"/>
+        </w:rPr>
+      </w:pPr>
+      <w:r>
+        <w:rPr>
+          <w:rFonts w:ascii="Courier New" w:hAnsi="Courier New" w:cs="Courier New"/>
+          <w:highlight w:val="yellow"/>
+        </w:rPr>
+        <w:t>Las</w:t>
+      </w:r>
+      <w:r>
+        <w:rPr>
+          <w:rFonts w:ascii="Courier New" w:hAnsi="Courier New" w:cs="Courier New"/>
+          <w:highlight w:val="yellow"/>
+        </w:rPr>
+        <w:t xml:space="preserve"> - </w:t>
+      </w:r>
+      <w:r>
+        <w:rPr>
+          <w:rFonts w:ascii="Courier New" w:hAnsi="Courier New" w:cs="Courier New"/>
+          <w:highlight w:val="yellow"/>
+        </w:rPr>
+        <w:t>Palmas</w:t>
+      </w:r>
+      <w:r>
+        <w:rPr>
+          <w:rFonts w:ascii="Courier New" w:hAnsi="Courier New" w:cs="Courier New"/>
+        </w:rPr>
+        <w:t xml:space="preserve"> - </w:t>
+      </w:r>
+      <w:r>
+        <w:rPr>
+          <w:rFonts w:ascii="Courier New" w:hAnsi="Courier New" w:cs="Courier New"/>
+        </w:rPr>
+        <w:t>20</w:t>
+      </w:r>
+    </w:p>
+    <w:p>
+      <w:pPr>
+        <w:pStyle w:val="Textosinformato"/>
+        <w:rPr>
+          <w:rFonts w:ascii="Courier New" w:hAnsi="Courier New" w:cs="Courier New"/>
+        </w:rPr>
+      </w:pPr>
+      <w:r>
+        <w:rPr>
+          <w:rFonts w:ascii="Courier New" w:hAnsi="Courier New" w:cs="Courier New"/>
+          <w:highlight w:val="yellow"/>
+        </w:rPr>
+        <w:t>Pontevedra</w:t>
+      </w:r>
+      <w:r>
+        <w:rPr>
+          <w:rFonts w:ascii="Courier New" w:hAnsi="Courier New" w:cs="Courier New"/>
+        </w:rPr>
+        <w:t xml:space="preserve"> - </w:t>
+      </w:r>
+      <w:r>
+        <w:rPr>
+          <w:rFonts w:ascii="Courier New" w:hAnsi="Courier New" w:cs="Courier New"/>
+        </w:rPr>
+        <w:t>4</w:t>
+      </w:r>
+    </w:p>
+    <w:p>
+      <w:pPr>
+        <w:pStyle w:val="Textosinformato"/>
+        <w:rPr>
+          <w:rFonts w:ascii="Courier New" w:hAnsi="Courier New" w:cs="Courier New"/>
+        </w:rPr>
+      </w:pPr>
+      <w:r>
+        <w:rPr>
+          <w:rFonts w:ascii="Courier New" w:hAnsi="Courier New" w:cs="Courier New"/>
+          <w:highlight w:val="yellow"/>
+        </w:rPr>
+        <w:t>Rioja,</w:t>
+      </w:r>
+      <w:r>
+        <w:rPr>
+          <w:rFonts w:ascii="Courier New" w:hAnsi="Courier New" w:cs="Courier New"/>
+          <w:highlight w:val="yellow"/>
+        </w:rPr>
+        <w:t xml:space="preserve"> - </w:t>
+      </w:r>
+      <w:r>
+        <w:rPr>
+          <w:rFonts w:ascii="Courier New" w:hAnsi="Courier New" w:cs="Courier New"/>
+          <w:highlight w:val="yellow"/>
+        </w:rPr>
+        <w:t>La</w:t>
+      </w:r>
+      <w:r>
+        <w:rPr>
+          <w:rFonts w:ascii="Courier New" w:hAnsi="Courier New" w:cs="Courier New"/>
+        </w:rPr>
+        <w:t xml:space="preserve"> - </w:t>
+      </w:r>
+      <w:r>
+        <w:rPr>
+          <w:rFonts w:ascii="Courier New" w:hAnsi="Courier New" w:cs="Courier New"/>
+        </w:rPr>
+        <w:t>5</w:t>
+      </w:r>
+    </w:p>
+    <w:p>
+      <w:pPr>
+        <w:pStyle w:val="Textosinformato"/>
+        <w:rPr>
+          <w:rFonts w:ascii="Courier New" w:hAnsi="Courier New" w:cs="Courier New"/>
+        </w:rPr>
+      </w:pPr>
+      <w:r>
+        <w:rPr>
+          <w:rFonts w:ascii="Courier New" w:hAnsi="Courier New" w:cs="Courier New"/>
+          <w:highlight w:val="yellow"/>
+        </w:rPr>
+        <w:t>Salamanca</w:t>
+      </w:r>
+      <w:r>
+        <w:rPr>
+          <w:rFonts w:ascii="Courier New" w:hAnsi="Courier New" w:cs="Courier New"/>
+        </w:rPr>
+        <w:t xml:space="preserve"> - </w:t>
+      </w:r>
+      <w:r>
+        <w:rPr>
+          <w:rFonts w:ascii="Courier New" w:hAnsi="Courier New" w:cs="Courier New"/>
+        </w:rPr>
+        <w:t>3</w:t>
+      </w:r>
+    </w:p>
+    <w:p>
+      <w:pPr>
+        <w:pStyle w:val="Textosinformato"/>
+        <w:rPr>
+          <w:rFonts w:ascii="Courier New" w:hAnsi="Courier New" w:cs="Courier New"/>
+        </w:rPr>
+      </w:pPr>
+      <w:r>
+        <w:rPr>
+          <w:rFonts w:ascii="Courier New" w:hAnsi="Courier New" w:cs="Courier New"/>
+          <w:highlight w:val="yellow"/>
+        </w:rPr>
+        <w:t>Santa</w:t>
+      </w:r>
+      <w:r>
+        <w:rPr>
+          <w:rFonts w:ascii="Courier New" w:hAnsi="Courier New" w:cs="Courier New"/>
+          <w:highlight w:val="yellow"/>
+        </w:rPr>
+        <w:t xml:space="preserve"> - </w:t>
+      </w:r>
+      <w:r>
+        <w:rPr>
+          <w:rFonts w:ascii="Courier New" w:hAnsi="Courier New" w:cs="Courier New"/>
+          <w:highlight w:val="yellow"/>
+        </w:rPr>
+        <w:t>Cruz</w:t>
+      </w:r>
+      <w:r>
+        <w:rPr>
+          <w:rFonts w:ascii="Courier New" w:hAnsi="Courier New" w:cs="Courier New"/>
+          <w:highlight w:val="yellow"/>
+        </w:rPr>
+        <w:t xml:space="preserve"> - </w:t>
+      </w:r>
+      <w:r>
+        <w:rPr>
+          <w:rFonts w:ascii="Courier New" w:hAnsi="Courier New" w:cs="Courier New"/>
+          <w:highlight w:val="yellow"/>
+        </w:rPr>
+        <w:t>de</w:t>
+      </w:r>
+      <w:r>
+        <w:rPr>
+          <w:rFonts w:ascii="Courier New" w:hAnsi="Courier New" w:cs="Courier New"/>
+          <w:highlight w:val="yellow"/>
+        </w:rPr>
+        <w:t xml:space="preserve"> - </w:t>
+      </w:r>
+      <w:r>
+        <w:rPr>
+          <w:rFonts w:ascii="Courier New" w:hAnsi="Courier New" w:cs="Courier New"/>
+          <w:highlight w:val="yellow"/>
+        </w:rPr>
+        <w:t>Tenerife</w:t>
+      </w:r>
+      <w:r>
+        <w:rPr>
+          <w:rFonts w:ascii="Courier New" w:hAnsi="Courier New" w:cs="Courier New"/>
+        </w:rPr>
+        <w:t xml:space="preserve"> - </w:t>
+      </w:r>
+      <w:r>
+        <w:rPr>
+          <w:rFonts w:ascii="Courier New" w:hAnsi="Courier New" w:cs="Courier New"/>
+        </w:rPr>
+        <w:t>30</w:t>
+      </w:r>
+    </w:p>
+    <w:p>
+      <w:pPr>
+        <w:pStyle w:val="Textosinformato"/>
+        <w:rPr>
+          <w:rFonts w:ascii="Courier New" w:hAnsi="Courier New" w:cs="Courier New"/>
+        </w:rPr>
+      </w:pPr>
+      <w:r>
+        <w:rPr>
+          <w:rFonts w:ascii="Courier New" w:hAnsi="Courier New" w:cs="Courier New"/>
+          <w:highlight w:val="yellow"/>
+        </w:rPr>
+        <w:t>Segovia</w:t>
+      </w:r>
+      <w:r>
+        <w:rPr>
+          <w:rFonts w:ascii="Courier New" w:hAnsi="Courier New" w:cs="Courier New"/>
+        </w:rPr>
+        <w:t xml:space="preserve"> - </w:t>
+      </w:r>
+      <w:r>
+        <w:rPr>
+          <w:rFonts w:ascii="Courier New" w:hAnsi="Courier New" w:cs="Courier New"/>
+        </w:rPr>
+        <w:t>1</w:t>
+      </w:r>
+    </w:p>
+    <w:p>
+      <w:pPr>
+        <w:pStyle w:val="Textosinformato"/>
+        <w:rPr>
+          <w:rFonts w:ascii="Courier New" w:hAnsi="Courier New" w:cs="Courier New"/>
+        </w:rPr>
+      </w:pPr>
+      <w:r>
+        <w:rPr>
+          <w:rFonts w:ascii="Courier New" w:hAnsi="Courier New" w:cs="Courier New"/>
+        </w:rPr>
+        <w:t>Sevilla</w:t>
+      </w:r>
+    </w:p>
+    <w:p>
+      <w:pPr>
+        <w:pStyle w:val="Textosinformato"/>
+        <w:rPr>
+          <w:rFonts w:ascii="Courier New" w:hAnsi="Courier New" w:cs="Courier New"/>
+        </w:rPr>
+      </w:pPr>
+      <w:r>
+        <w:rPr>
+          <w:rFonts w:ascii="Courier New" w:hAnsi="Courier New" w:cs="Courier New"/>
+          <w:highlight w:val="yellow"/>
+        </w:rPr>
+        <w:t>Soria</w:t>
+      </w:r>
+      <w:r>
+        <w:rPr>
+          <w:rFonts w:ascii="Courier New" w:hAnsi="Courier New" w:cs="Courier New"/>
+        </w:rPr>
+        <w:t xml:space="preserve"> - </w:t>
+      </w:r>
+      <w:r>
+        <w:rPr>
+          <w:rFonts w:ascii="Courier New" w:hAnsi="Courier New" w:cs="Courier New"/>
+        </w:rPr>
+        <w:t>2</w:t>
+      </w:r>
+    </w:p>
+    <w:p>
+      <w:pPr>
+        <w:pStyle w:val="Textosinformato"/>
+        <w:rPr>
+          <w:rFonts w:ascii="Courier New" w:hAnsi="Courier New" w:cs="Courier New"/>
+        </w:rPr>
+      </w:pPr>
+      <w:r>
+        <w:rPr>
+          <w:rFonts w:ascii="Courier New" w:hAnsi="Courier New" w:cs="Courier New"/>
+          <w:highlight w:val="yellow"/>
+        </w:rPr>
+        <w:t>Tarragona</w:t>
+      </w:r>
+      <w:r>
+        <w:rPr>
+          <w:rFonts w:ascii="Courier New" w:hAnsi="Courier New" w:cs="Courier New"/>
+        </w:rPr>
+        <w:t xml:space="preserve"> - </w:t>
+      </w:r>
+      <w:r>
+        <w:rPr>
+          <w:rFonts w:ascii="Courier New" w:hAnsi="Courier New" w:cs="Courier New"/>
+        </w:rPr>
+        <w:t>6</w:t>
+      </w:r>
+    </w:p>
+    <w:p>
+      <w:pPr>
+        <w:pStyle w:val="Textosinformato"/>
+        <w:rPr>
+          <w:rFonts w:ascii="Courier New" w:hAnsi="Courier New" w:cs="Courier New"/>
+        </w:rPr>
+      </w:pPr>
+      <w:r>
+        <w:rPr>
+          <w:rFonts w:ascii="Courier New" w:hAnsi="Courier New" w:cs="Courier New"/>
+          <w:highlight w:val="yellow"/>
+        </w:rPr>
+        <w:t>Teruel</w:t>
+      </w:r>
+      <w:r>
+        <w:rPr>
+          <w:rFonts w:ascii="Courier New" w:hAnsi="Courier New" w:cs="Courier New"/>
+        </w:rPr>
+        <w:t xml:space="preserve"> - </w:t>
+      </w:r>
+      <w:r>
+        <w:rPr>
+          <w:rFonts w:ascii="Courier New" w:hAnsi="Courier New" w:cs="Courier New"/>
+        </w:rPr>
+        <w:t>1</w:t>
+      </w:r>
+    </w:p>
+    <w:p>
+      <w:pPr>
+        <w:pStyle w:val="Textosinformato"/>
+        <w:rPr>
+          <w:rFonts w:ascii="Courier New" w:hAnsi="Courier New" w:cs="Courier New"/>
+        </w:rPr>
+      </w:pPr>
+      <w:r>
+        <w:rPr>
+          <w:rFonts w:ascii="Courier New" w:hAnsi="Courier New" w:cs="Courier New"/>
+          <w:highlight w:val="yellow"/>
+        </w:rPr>
+        <w:t>Toledo</w:t>
+      </w:r>
+      <w:r>
+        <w:rPr>
+          <w:rFonts w:ascii="Courier New" w:hAnsi="Courier New" w:cs="Courier New"/>
+        </w:rPr>
+        <w:t xml:space="preserve"> - </w:t>
+      </w:r>
+      <w:r>
+        <w:rPr>
+          <w:rFonts w:ascii="Courier New" w:hAnsi="Courier New" w:cs="Courier New"/>
+        </w:rPr>
+        <w:t>3</w:t>
+      </w:r>
+    </w:p>
+    <w:p>
+      <w:pPr>
+        <w:pStyle w:val="Textosinformato"/>
+        <w:rPr>
+          <w:rFonts w:ascii="Courier New" w:hAnsi="Courier New" w:cs="Courier New"/>
+        </w:rPr>
+      </w:pPr>
+      <w:r>
+        <w:rPr>
+          <w:rFonts w:ascii="Courier New" w:hAnsi="Courier New" w:cs="Courier New"/>
+          <w:highlight w:val="yellow"/>
+        </w:rPr>
+        <w:t>Valencia</w:t>
+      </w:r>
+      <w:r>
+        <w:rPr>
+          <w:rFonts w:ascii="Courier New" w:hAnsi="Courier New" w:cs="Courier New"/>
+        </w:rPr>
+        <w:t xml:space="preserve"> - </w:t>
+      </w:r>
+      <w:r>
+        <w:rPr>
+          <w:rFonts w:ascii="Courier New" w:hAnsi="Courier New" w:cs="Courier New"/>
+        </w:rPr>
+        <w:t>2</w:t>
+      </w:r>
+      <w:r>
+        <w:rPr>
+          <w:rFonts w:ascii="Courier New" w:hAnsi="Courier New" w:cs="Courier New"/>
+        </w:rPr>
+        <w:t>6</w:t>
+      </w:r>
+    </w:p>
+    <w:p>
+      <w:pPr>
+        <w:pStyle w:val="Textosinformato"/>
+        <w:rPr>
+          <w:rFonts w:ascii="Courier New" w:hAnsi="Courier New" w:cs="Courier New"/>
+        </w:rPr>
+      </w:pPr>
+      <w:r>
+        <w:rPr>
+          <w:rFonts w:ascii="Courier New" w:hAnsi="Courier New" w:cs="Courier New"/>
+          <w:highlight w:val="yellow"/>
+        </w:rPr>
+        <w:t>Valladolid</w:t>
+      </w:r>
+      <w:r>
+        <w:rPr>
+          <w:rFonts w:ascii="Courier New" w:hAnsi="Courier New" w:cs="Courier New"/>
+        </w:rPr>
+        <w:t xml:space="preserve"> - </w:t>
+      </w:r>
+      <w:r>
+        <w:rPr>
+          <w:rFonts w:ascii="Courier New" w:hAnsi="Courier New" w:cs="Courier New"/>
+        </w:rPr>
+        <w:t>6</w:t>
+      </w:r>
     </w:p>
     <w:p>
       <w:pPr>

</xml_diff>